<commit_message>
Add diagrams to report
</commit_message>
<xml_diff>
--- a/Lab 5/Лабораторная работа 5.docx
+++ b/Lab 5/Лабораторная работа 5.docx
@@ -913,43 +913,7 @@
           <w:szCs w:val="28"/>
         </w:rPr>
         <w:lastRenderedPageBreak/>
-        <w:t>Входные данные будут состоять из одного и более тестовых блоков. Первая строка каждого блока содержит два целых числа: N (N ≤ 100) и R, задающие соответственно число городов и число дорожных сегментов. Каждая из следующих R строк содержит три целых числа (С1, С2 и Р), где C1 и С2 - это номера городов и Р (</w:t>
-      </w:r>
-      <w:proofErr w:type="gramStart"/>
-      <w:r>
-        <w:rPr>
-          <w:rFonts w:ascii="Times New Roman" w:hAnsi="Times New Roman" w:cs="Times New Roman"/>
-          <w:sz w:val="28"/>
-          <w:szCs w:val="28"/>
-        </w:rPr>
-        <w:t>Р &gt;</w:t>
-      </w:r>
-      <w:proofErr w:type="gramEnd"/>
-      <w:r>
-        <w:rPr>
-          <w:rFonts w:ascii="Times New Roman" w:hAnsi="Times New Roman" w:cs="Times New Roman"/>
-          <w:sz w:val="28"/>
-          <w:szCs w:val="28"/>
-        </w:rPr>
-        <w:t xml:space="preserve"> 1) -это максимальное число пассажиров, которые могут перевозиться между двумя городами. Номера городов </w:t>
-      </w:r>
-      <w:proofErr w:type="gramStart"/>
-      <w:r>
-        <w:rPr>
-          <w:rFonts w:ascii="Times New Roman" w:hAnsi="Times New Roman" w:cs="Times New Roman"/>
-          <w:sz w:val="28"/>
-          <w:szCs w:val="28"/>
-        </w:rPr>
-        <w:t>- это</w:t>
-      </w:r>
-      <w:proofErr w:type="gramEnd"/>
-      <w:r>
-        <w:rPr>
-          <w:rFonts w:ascii="Times New Roman" w:hAnsi="Times New Roman" w:cs="Times New Roman"/>
-          <w:sz w:val="28"/>
-          <w:szCs w:val="28"/>
-        </w:rPr>
-        <w:t xml:space="preserve"> положительные целые числа от 1 до N.</w:t>
+        <w:t>Входные данные будут состоять из одного и более тестовых блоков. Первая строка каждого блока содержит два целых числа: N (N ≤ 100) и R, задающие соответственно число городов и число дорожных сегментов. Каждая из следующих R строк содержит три целых числа (С1, С2 и Р), где C1 и С2 - это номера городов и Р (Р &gt; 1) -это максимальное число пассажиров, которые могут перевозиться между двумя городами. Номера городов - это положительные целые числа от 1 до N.</w:t>
       </w:r>
       <w:r>
         <w:rPr>
@@ -1374,95 +1338,18 @@
           <w:szCs w:val="28"/>
         </w:rPr>
       </w:pPr>
-    </w:p>
-    <w:p>
-      <w:pPr>
-        <w:spacing w:after="0" w:line="360" w:lineRule="auto"/>
-        <w:jc w:val="center"/>
-        <w:rPr>
-          <w:rFonts w:ascii="Times New Roman" w:hAnsi="Times New Roman" w:cs="Times New Roman"/>
-          <w:sz w:val="28"/>
-          <w:szCs w:val="28"/>
-        </w:rPr>
-      </w:pPr>
-      <w:r>
-        <w:rPr>
-          <w:rFonts w:ascii="Times New Roman" w:hAnsi="Times New Roman" w:cs="Times New Roman"/>
-          <w:sz w:val="28"/>
-          <w:szCs w:val="28"/>
-        </w:rPr>
-        <w:t xml:space="preserve">Рисунок 1 — </w:t>
-      </w:r>
-      <w:r>
-        <w:rPr>
-          <w:rFonts w:ascii="Times New Roman" w:hAnsi="Times New Roman" w:cs="Times New Roman"/>
-          <w:sz w:val="28"/>
-          <w:szCs w:val="28"/>
-        </w:rPr>
-        <w:t>Схема составленного алгоритма</w:t>
-      </w:r>
-    </w:p>
-    <w:p>
-      <w:pPr>
-        <w:spacing w:after="0" w:line="360" w:lineRule="auto"/>
-        <w:jc w:val="both"/>
-        <w:rPr>
-          <w:rFonts w:ascii="Times New Roman" w:hAnsi="Times New Roman" w:cs="Times New Roman"/>
-          <w:sz w:val="28"/>
-          <w:szCs w:val="28"/>
-        </w:rPr>
-      </w:pPr>
-    </w:p>
-    <w:p>
-      <w:pPr>
-        <w:spacing w:after="0" w:line="360" w:lineRule="auto"/>
-        <w:ind w:firstLine="709"/>
-        <w:jc w:val="both"/>
-        <w:rPr>
-          <w:rFonts w:ascii="Times New Roman" w:hAnsi="Times New Roman" w:cs="Times New Roman"/>
-          <w:sz w:val="28"/>
-          <w:szCs w:val="28"/>
-        </w:rPr>
-      </w:pPr>
-      <w:r>
-        <w:rPr>
-          <w:rFonts w:ascii="Times New Roman" w:hAnsi="Times New Roman" w:cs="Times New Roman"/>
-          <w:sz w:val="28"/>
-          <w:szCs w:val="28"/>
-        </w:rPr>
-        <w:t>Исходный код программы показан на рисунке 2.</w:t>
-      </w:r>
-    </w:p>
-    <w:p>
-      <w:pPr>
-        <w:spacing w:after="0" w:line="360" w:lineRule="auto"/>
-        <w:jc w:val="center"/>
-        <w:rPr>
-          <w:rFonts w:ascii="Times New Roman" w:hAnsi="Times New Roman" w:cs="Times New Roman"/>
-          <w:sz w:val="28"/>
-          <w:szCs w:val="28"/>
-        </w:rPr>
-      </w:pPr>
-    </w:p>
-    <w:p>
-      <w:pPr>
-        <w:spacing w:after="0" w:line="360" w:lineRule="auto"/>
-        <w:jc w:val="center"/>
-        <w:rPr>
-          <w:rFonts w:ascii="Times New Roman" w:hAnsi="Times New Roman" w:cs="Times New Roman"/>
-          <w:sz w:val="28"/>
-          <w:szCs w:val="28"/>
-        </w:rPr>
-      </w:pPr>
-      <w:r>
-        <w:rPr>
+      <w:r>
+        <w:rPr>
+          <w:rFonts w:ascii="Times New Roman" w:hAnsi="Times New Roman" w:cs="Times New Roman"/>
           <w:noProof/>
+          <w:sz w:val="28"/>
+          <w:szCs w:val="28"/>
         </w:rPr>
         <w:drawing>
-          <wp:inline distT="0" distB="0" distL="0" distR="0" wp14:anchorId="0A2587E2" wp14:editId="3B9DEC1A">
-            <wp:extent cx="5701745" cy="5055080"/>
+          <wp:inline distT="0" distB="0" distL="0" distR="0" wp14:anchorId="0DA910A9" wp14:editId="1DF1C012">
+            <wp:extent cx="2757299" cy="7401464"/>
             <wp:effectExtent l="0" t="0" r="0" b="0"/>
-            <wp:docPr id="1" name="Рисунок 1"/>
+            <wp:docPr id="8" name="Рисунок 8"/>
             <wp:cNvGraphicFramePr>
               <a:graphicFrameLocks xmlns:a="http://schemas.openxmlformats.org/drawingml/2006/main" noChangeAspect="1"/>
             </wp:cNvGraphicFramePr>
@@ -1470,23 +1357,36 @@
               <a:graphicData uri="http://schemas.openxmlformats.org/drawingml/2006/picture">
                 <pic:pic xmlns:pic="http://schemas.openxmlformats.org/drawingml/2006/picture">
                   <pic:nvPicPr>
-                    <pic:cNvPr id="1" name=""/>
-                    <pic:cNvPicPr/>
+                    <pic:cNvPr id="0" name="Picture 1"/>
+                    <pic:cNvPicPr>
+                      <a:picLocks noChangeAspect="1" noChangeArrowheads="1"/>
+                    </pic:cNvPicPr>
                   </pic:nvPicPr>
                   <pic:blipFill>
-                    <a:blip r:embed="rId6"/>
+                    <a:blip r:embed="rId6">
+                      <a:extLst>
+                        <a:ext uri="{28A0092B-C50C-407E-A947-70E740481C1C}">
+                          <a14:useLocalDpi xmlns:a14="http://schemas.microsoft.com/office/drawing/2010/main" val="0"/>
+                        </a:ext>
+                      </a:extLst>
+                    </a:blip>
+                    <a:srcRect/>
                     <a:stretch>
                       <a:fillRect/>
                     </a:stretch>
                   </pic:blipFill>
-                  <pic:spPr>
+                  <pic:spPr bwMode="auto">
                     <a:xfrm>
                       <a:off x="0" y="0"/>
-                      <a:ext cx="5712091" cy="5064253"/>
+                      <a:ext cx="2777057" cy="7454501"/>
                     </a:xfrm>
                     <a:prstGeom prst="rect">
                       <a:avLst/>
                     </a:prstGeom>
+                    <a:noFill/>
+                    <a:ln>
+                      <a:noFill/>
+                    </a:ln>
                   </pic:spPr>
                 </pic:pic>
               </a:graphicData>
@@ -1511,288 +1411,53 @@
           <w:sz w:val="28"/>
           <w:szCs w:val="28"/>
         </w:rPr>
-        <w:t>Рисунок 2 — Исходный код для решения задачи</w:t>
-      </w:r>
-    </w:p>
-    <w:p>
-      <w:pPr>
-        <w:spacing w:after="0" w:line="360" w:lineRule="auto"/>
-        <w:ind w:firstLine="709"/>
-        <w:jc w:val="both"/>
-        <w:rPr>
-          <w:rFonts w:ascii="Times New Roman" w:hAnsi="Times New Roman" w:cs="Times New Roman"/>
-          <w:sz w:val="28"/>
-          <w:szCs w:val="28"/>
-        </w:rPr>
-      </w:pPr>
-    </w:p>
-    <w:p>
-      <w:pPr>
-        <w:pStyle w:val="text-black"/>
-        <w:spacing w:before="0" w:beforeAutospacing="0" w:after="0" w:afterAutospacing="0" w:line="360" w:lineRule="auto"/>
-        <w:ind w:firstLine="709"/>
-        <w:jc w:val="both"/>
-        <w:rPr>
-          <w:sz w:val="28"/>
-          <w:szCs w:val="28"/>
-        </w:rPr>
-      </w:pPr>
-      <w:r>
-        <w:rPr>
-          <w:sz w:val="28"/>
-          <w:szCs w:val="28"/>
-        </w:rPr>
-        <w:t xml:space="preserve">Программа читает данные из файла, содержащего информацию о количестве городов, количестве автобусных маршрутов, информацию о </w:t>
-      </w:r>
-      <w:r>
-        <w:rPr>
+        <w:t xml:space="preserve">Рисунок 1 — </w:t>
+      </w:r>
+      <w:r>
+        <w:rPr>
+          <w:rFonts w:ascii="Times New Roman" w:hAnsi="Times New Roman" w:cs="Times New Roman"/>
+          <w:sz w:val="28"/>
+          <w:szCs w:val="28"/>
+        </w:rPr>
+        <w:t>Схема составленного алгоритма</w:t>
+      </w:r>
+    </w:p>
+    <w:p>
+      <w:pPr>
+        <w:spacing w:after="0" w:line="360" w:lineRule="auto"/>
+        <w:jc w:val="both"/>
+        <w:rPr>
+          <w:rFonts w:ascii="Times New Roman" w:hAnsi="Times New Roman" w:cs="Times New Roman"/>
+          <w:sz w:val="28"/>
+          <w:szCs w:val="28"/>
+        </w:rPr>
+      </w:pPr>
+    </w:p>
+    <w:p>
+      <w:pPr>
+        <w:spacing w:after="0" w:line="360" w:lineRule="auto"/>
+        <w:ind w:firstLine="709"/>
+        <w:jc w:val="both"/>
+        <w:rPr>
+          <w:rFonts w:ascii="Times New Roman" w:hAnsi="Times New Roman" w:cs="Times New Roman"/>
+          <w:sz w:val="28"/>
+          <w:szCs w:val="28"/>
+        </w:rPr>
+      </w:pPr>
+      <w:r>
+        <w:rPr>
+          <w:rFonts w:ascii="Times New Roman" w:hAnsi="Times New Roman" w:cs="Times New Roman"/>
           <w:sz w:val="28"/>
           <w:szCs w:val="28"/>
         </w:rPr>
         <w:lastRenderedPageBreak/>
-        <w:t>каждом маршруте (начальная и конечная точки, ограничение на количество мест в автобусе), начальную и конечную точки путешествия, а также время, необходимое для путешествия.</w:t>
-      </w:r>
-    </w:p>
-    <w:p>
-      <w:pPr>
-        <w:pStyle w:val="text-black"/>
-        <w:spacing w:before="0" w:beforeAutospacing="0" w:after="0" w:afterAutospacing="0" w:line="360" w:lineRule="auto"/>
-        <w:ind w:firstLine="709"/>
-        <w:jc w:val="both"/>
-        <w:rPr>
-          <w:sz w:val="28"/>
-          <w:szCs w:val="28"/>
-        </w:rPr>
-      </w:pPr>
-      <w:r>
-        <w:rPr>
-          <w:sz w:val="28"/>
-          <w:szCs w:val="28"/>
-        </w:rPr>
-        <w:t xml:space="preserve">В начале работы программы создается класс </w:t>
-      </w:r>
-      <w:proofErr w:type="spellStart"/>
-      <w:r>
-        <w:rPr>
-          <w:rStyle w:val="HTML"/>
-          <w:rFonts w:ascii="Times New Roman" w:hAnsi="Times New Roman" w:cs="Times New Roman"/>
-          <w:color w:val="000000"/>
-          <w:sz w:val="28"/>
-          <w:szCs w:val="28"/>
-          <w:shd w:val="clear" w:color="auto" w:fill="FFFFFF"/>
-        </w:rPr>
-        <w:t>Bus</w:t>
-      </w:r>
-      <w:proofErr w:type="spellEnd"/>
-      <w:r>
-        <w:rPr>
-          <w:sz w:val="28"/>
-          <w:szCs w:val="28"/>
-        </w:rPr>
-        <w:t xml:space="preserve">, который представляет собой автобусный маршрут с начальной и конечной точками и ограничением на количество мест. Функция </w:t>
-      </w:r>
-      <w:proofErr w:type="spellStart"/>
-      <w:r>
-        <w:rPr>
-          <w:rStyle w:val="HTML"/>
-          <w:rFonts w:ascii="Times New Roman" w:hAnsi="Times New Roman" w:cs="Times New Roman"/>
-          <w:color w:val="000000"/>
-          <w:sz w:val="28"/>
-          <w:szCs w:val="28"/>
-          <w:shd w:val="clear" w:color="auto" w:fill="FFFFFF"/>
-        </w:rPr>
-        <w:t>get_group</w:t>
-      </w:r>
-      <w:proofErr w:type="spellEnd"/>
-      <w:r>
-        <w:rPr>
-          <w:sz w:val="28"/>
-          <w:szCs w:val="28"/>
-        </w:rPr>
-        <w:t xml:space="preserve"> используется для определения группы, к которой принадлежит точка, используя алгоритм поиска сжатия пути.</w:t>
-      </w:r>
-    </w:p>
-    <w:p>
-      <w:pPr>
-        <w:pStyle w:val="text-black"/>
-        <w:spacing w:before="0" w:beforeAutospacing="0" w:after="0" w:afterAutospacing="0" w:line="360" w:lineRule="auto"/>
-        <w:ind w:firstLine="709"/>
-        <w:jc w:val="both"/>
-        <w:rPr>
-          <w:sz w:val="28"/>
-          <w:szCs w:val="28"/>
-        </w:rPr>
-      </w:pPr>
-      <w:r>
-        <w:rPr>
-          <w:sz w:val="28"/>
-          <w:szCs w:val="28"/>
-        </w:rPr>
-        <w:t xml:space="preserve">В функции </w:t>
-      </w:r>
-      <w:proofErr w:type="spellStart"/>
-      <w:r>
-        <w:rPr>
-          <w:rStyle w:val="HTML"/>
-          <w:rFonts w:ascii="Times New Roman" w:hAnsi="Times New Roman" w:cs="Times New Roman"/>
-          <w:color w:val="000000"/>
-          <w:sz w:val="28"/>
-          <w:szCs w:val="28"/>
-          <w:shd w:val="clear" w:color="auto" w:fill="FFFFFF"/>
-        </w:rPr>
-        <w:t>main</w:t>
-      </w:r>
-      <w:proofErr w:type="spellEnd"/>
-      <w:r>
-        <w:rPr>
-          <w:sz w:val="28"/>
-          <w:szCs w:val="28"/>
-        </w:rPr>
-        <w:t xml:space="preserve"> происходит чтение данных из файла и инициализация списка автобусов. Для каждого автобуса уменьшается лимит мест на 1, чтобы учесть место для Мистера Ж. Автобусы сортируются по убыванию лимита мест.</w:t>
-      </w:r>
-    </w:p>
-    <w:p>
-      <w:pPr>
-        <w:pStyle w:val="text-black"/>
-        <w:spacing w:before="0" w:beforeAutospacing="0" w:after="0" w:afterAutospacing="0" w:line="360" w:lineRule="auto"/>
-        <w:ind w:firstLine="709"/>
-        <w:jc w:val="both"/>
-        <w:rPr>
-          <w:sz w:val="28"/>
-          <w:szCs w:val="28"/>
-        </w:rPr>
-      </w:pPr>
-      <w:r>
-        <w:rPr>
-          <w:sz w:val="28"/>
-          <w:szCs w:val="28"/>
-        </w:rPr>
-        <w:t>Далее программа проверяет, можно ли добраться от начальной точки до конечной, используя автобусы в указанном порядке. Если это возможно, выводится минимальное количество поездок, необходимых для путешествия, учитывая время путешествия и лимит мест в автобусе.</w:t>
-      </w:r>
-    </w:p>
-    <w:p>
-      <w:pPr>
-        <w:spacing w:after="0" w:line="360" w:lineRule="auto"/>
-        <w:ind w:firstLine="709"/>
-        <w:jc w:val="both"/>
-        <w:rPr>
-          <w:rFonts w:ascii="Times New Roman" w:hAnsi="Times New Roman" w:cs="Times New Roman"/>
-          <w:b/>
-          <w:sz w:val="28"/>
-          <w:szCs w:val="28"/>
-        </w:rPr>
-      </w:pPr>
-      <w:r>
-        <w:rPr>
-          <w:rFonts w:ascii="Times New Roman" w:hAnsi="Times New Roman" w:cs="Times New Roman"/>
-          <w:b/>
-          <w:sz w:val="28"/>
-          <w:szCs w:val="28"/>
-        </w:rPr>
-        <w:br w:type="page"/>
-      </w:r>
-    </w:p>
-    <w:p>
-      <w:pPr>
-        <w:spacing w:after="0" w:line="360" w:lineRule="auto"/>
-        <w:jc w:val="center"/>
-        <w:rPr>
-          <w:rFonts w:ascii="Times New Roman" w:hAnsi="Times New Roman" w:cs="Times New Roman"/>
-          <w:b/>
-          <w:sz w:val="28"/>
-          <w:szCs w:val="28"/>
-        </w:rPr>
-      </w:pPr>
-      <w:r>
-        <w:rPr>
-          <w:rFonts w:ascii="Times New Roman" w:hAnsi="Times New Roman" w:cs="Times New Roman"/>
-          <w:b/>
-          <w:sz w:val="28"/>
-          <w:szCs w:val="28"/>
-        </w:rPr>
-        <w:lastRenderedPageBreak/>
-        <w:t>ТЕСТОВЫЕ ДАННЫЕ</w:t>
-      </w:r>
-      <w:r>
-        <w:rPr>
-          <w:rFonts w:ascii="Times New Roman" w:hAnsi="Times New Roman" w:cs="Times New Roman"/>
-          <w:b/>
-          <w:sz w:val="28"/>
-          <w:szCs w:val="28"/>
-        </w:rPr>
-        <w:t xml:space="preserve"> И РЕЗУЛЬТАТ</w:t>
-      </w:r>
-      <w:r>
-        <w:rPr>
-          <w:rFonts w:ascii="Times New Roman" w:hAnsi="Times New Roman" w:cs="Times New Roman"/>
-          <w:b/>
-          <w:sz w:val="28"/>
-          <w:szCs w:val="28"/>
-        </w:rPr>
-        <w:t xml:space="preserve"> РАБОТЫ ПРОГРАММЫ</w:t>
-      </w:r>
-    </w:p>
-    <w:p>
-      <w:pPr>
-        <w:spacing w:after="0" w:line="360" w:lineRule="auto"/>
-        <w:jc w:val="center"/>
-        <w:rPr>
-          <w:rFonts w:ascii="Times New Roman" w:hAnsi="Times New Roman" w:cs="Times New Roman"/>
-          <w:b/>
-          <w:sz w:val="28"/>
-          <w:szCs w:val="28"/>
-        </w:rPr>
-      </w:pPr>
-    </w:p>
-    <w:p>
-      <w:pPr>
-        <w:spacing w:after="0" w:line="360" w:lineRule="auto"/>
-        <w:ind w:firstLine="709"/>
-        <w:jc w:val="both"/>
-        <w:rPr>
-          <w:rFonts w:ascii="Times New Roman" w:hAnsi="Times New Roman" w:cs="Times New Roman"/>
-          <w:sz w:val="28"/>
-          <w:szCs w:val="28"/>
-        </w:rPr>
-      </w:pPr>
-      <w:r>
-        <w:rPr>
-          <w:rFonts w:ascii="Times New Roman" w:hAnsi="Times New Roman" w:cs="Times New Roman"/>
-          <w:sz w:val="28"/>
-          <w:szCs w:val="28"/>
-        </w:rPr>
-        <w:t>На рисунке 3</w:t>
-      </w:r>
-      <w:r>
-        <w:rPr>
-          <w:rFonts w:ascii="Times New Roman" w:hAnsi="Times New Roman" w:cs="Times New Roman"/>
-          <w:sz w:val="28"/>
-          <w:szCs w:val="28"/>
-        </w:rPr>
-        <w:t xml:space="preserve"> показаны</w:t>
-      </w:r>
-      <w:r>
-        <w:rPr>
-          <w:rFonts w:ascii="Times New Roman" w:hAnsi="Times New Roman" w:cs="Times New Roman"/>
-          <w:sz w:val="28"/>
-          <w:szCs w:val="28"/>
-        </w:rPr>
-        <w:t xml:space="preserve"> входные</w:t>
-      </w:r>
-      <w:r>
-        <w:rPr>
-          <w:rFonts w:ascii="Times New Roman" w:hAnsi="Times New Roman" w:cs="Times New Roman"/>
-          <w:sz w:val="28"/>
-          <w:szCs w:val="28"/>
-        </w:rPr>
-        <w:t xml:space="preserve"> данные, находящиеся в файле.</w:t>
-      </w:r>
-    </w:p>
-    <w:p>
-      <w:pPr>
-        <w:spacing w:after="0" w:line="360" w:lineRule="auto"/>
-        <w:ind w:firstLine="709"/>
-        <w:jc w:val="both"/>
+        <w:t>Исходный код программы показан на рисунке 2.</w:t>
+      </w:r>
+    </w:p>
+    <w:p>
+      <w:pPr>
+        <w:spacing w:after="0" w:line="360" w:lineRule="auto"/>
+        <w:jc w:val="center"/>
         <w:rPr>
           <w:rFonts w:ascii="Times New Roman" w:hAnsi="Times New Roman" w:cs="Times New Roman"/>
           <w:sz w:val="28"/>
@@ -1815,10 +1480,10 @@
           <w:noProof/>
         </w:rPr>
         <w:drawing>
-          <wp:inline distT="0" distB="0" distL="0" distR="0" wp14:anchorId="6CCE8559" wp14:editId="49DEA357">
-            <wp:extent cx="695325" cy="2276475"/>
-            <wp:effectExtent l="0" t="0" r="9525" b="9525"/>
-            <wp:docPr id="2" name="Рисунок 2"/>
+          <wp:inline distT="0" distB="0" distL="0" distR="0" wp14:anchorId="0A2587E2" wp14:editId="3B9DEC1A">
+            <wp:extent cx="5701745" cy="5055080"/>
+            <wp:effectExtent l="0" t="0" r="0" b="0"/>
+            <wp:docPr id="1" name="Рисунок 1"/>
             <wp:cNvGraphicFramePr>
               <a:graphicFrameLocks xmlns:a="http://schemas.openxmlformats.org/drawingml/2006/main" noChangeAspect="1"/>
             </wp:cNvGraphicFramePr>
@@ -1838,7 +1503,7 @@
                   <pic:spPr>
                     <a:xfrm>
                       <a:off x="0" y="0"/>
-                      <a:ext cx="695325" cy="2276475"/>
+                      <a:ext cx="5712091" cy="5064253"/>
                     </a:xfrm>
                     <a:prstGeom prst="rect">
                       <a:avLst/>
@@ -1867,58 +1532,281 @@
           <w:sz w:val="28"/>
           <w:szCs w:val="28"/>
         </w:rPr>
-        <w:t>Рисунок 3 — Входные данные</w:t>
-      </w:r>
-    </w:p>
-    <w:p>
-      <w:pPr>
-        <w:spacing w:after="0" w:line="360" w:lineRule="auto"/>
-        <w:jc w:val="center"/>
-        <w:rPr>
-          <w:rFonts w:ascii="Times New Roman" w:hAnsi="Times New Roman" w:cs="Times New Roman"/>
-          <w:sz w:val="28"/>
-          <w:szCs w:val="28"/>
-        </w:rPr>
-      </w:pPr>
-    </w:p>
-    <w:p>
-      <w:pPr>
-        <w:spacing w:after="0" w:line="360" w:lineRule="auto"/>
-        <w:ind w:firstLine="709"/>
-        <w:jc w:val="both"/>
-        <w:rPr>
-          <w:rFonts w:ascii="Times New Roman" w:hAnsi="Times New Roman" w:cs="Times New Roman"/>
-          <w:sz w:val="28"/>
-          <w:szCs w:val="28"/>
-        </w:rPr>
-      </w:pPr>
-      <w:r>
-        <w:rPr>
-          <w:rFonts w:ascii="Times New Roman" w:hAnsi="Times New Roman" w:cs="Times New Roman"/>
-          <w:sz w:val="28"/>
-          <w:szCs w:val="28"/>
-        </w:rPr>
-        <w:t>Входные данные были полностью взяты из методических указаний.</w:t>
-      </w:r>
-    </w:p>
-    <w:p>
-      <w:pPr>
-        <w:spacing w:after="0" w:line="360" w:lineRule="auto"/>
-        <w:ind w:firstLine="709"/>
-        <w:jc w:val="both"/>
-        <w:rPr>
-          <w:rFonts w:ascii="Times New Roman" w:hAnsi="Times New Roman" w:cs="Times New Roman"/>
-          <w:sz w:val="28"/>
-          <w:szCs w:val="28"/>
-        </w:rPr>
-      </w:pPr>
-      <w:r>
-        <w:rPr>
-          <w:rFonts w:ascii="Times New Roman" w:hAnsi="Times New Roman" w:cs="Times New Roman"/>
-          <w:sz w:val="28"/>
-          <w:szCs w:val="28"/>
-        </w:rPr>
-        <w:t>Результат обработки указанных входных данных показан на рисунке 4.</w:t>
+        <w:t>Рисунок 2 — Исходный код для решения задачи</w:t>
+      </w:r>
+    </w:p>
+    <w:p>
+      <w:pPr>
+        <w:spacing w:after="0" w:line="360" w:lineRule="auto"/>
+        <w:ind w:firstLine="709"/>
+        <w:jc w:val="both"/>
+        <w:rPr>
+          <w:rFonts w:ascii="Times New Roman" w:hAnsi="Times New Roman" w:cs="Times New Roman"/>
+          <w:sz w:val="28"/>
+          <w:szCs w:val="28"/>
+        </w:rPr>
+      </w:pPr>
+    </w:p>
+    <w:p>
+      <w:pPr>
+        <w:pStyle w:val="text-black"/>
+        <w:spacing w:before="0" w:beforeAutospacing="0" w:after="0" w:afterAutospacing="0" w:line="360" w:lineRule="auto"/>
+        <w:ind w:firstLine="709"/>
+        <w:jc w:val="both"/>
+        <w:rPr>
+          <w:sz w:val="28"/>
+          <w:szCs w:val="28"/>
+        </w:rPr>
+      </w:pPr>
+      <w:r>
+        <w:rPr>
+          <w:sz w:val="28"/>
+          <w:szCs w:val="28"/>
+        </w:rPr>
+        <w:t>Программа читает данные из файла, содержащего информацию о количестве городов, количестве автобусных маршрутов, информацию о каждом маршруте (начальная и конечная точки, ограничение на количество мест в автобусе), начальную и конечную точки путешествия, а также время, необходимое для путешествия.</w:t>
+      </w:r>
+    </w:p>
+    <w:p>
+      <w:pPr>
+        <w:pStyle w:val="text-black"/>
+        <w:spacing w:before="0" w:beforeAutospacing="0" w:after="0" w:afterAutospacing="0" w:line="360" w:lineRule="auto"/>
+        <w:ind w:firstLine="709"/>
+        <w:jc w:val="both"/>
+        <w:rPr>
+          <w:sz w:val="28"/>
+          <w:szCs w:val="28"/>
+        </w:rPr>
+      </w:pPr>
+      <w:r>
+        <w:rPr>
+          <w:sz w:val="28"/>
+          <w:szCs w:val="28"/>
+        </w:rPr>
+        <w:t xml:space="preserve">В начале работы программы создается класс </w:t>
+      </w:r>
+      <w:proofErr w:type="spellStart"/>
+      <w:r>
+        <w:rPr>
+          <w:rStyle w:val="HTML"/>
+          <w:rFonts w:ascii="Times New Roman" w:hAnsi="Times New Roman" w:cs="Times New Roman"/>
+          <w:color w:val="000000"/>
+          <w:sz w:val="28"/>
+          <w:szCs w:val="28"/>
+          <w:shd w:val="clear" w:color="auto" w:fill="FFFFFF"/>
+        </w:rPr>
+        <w:t>Bus</w:t>
+      </w:r>
+      <w:proofErr w:type="spellEnd"/>
+      <w:r>
+        <w:rPr>
+          <w:sz w:val="28"/>
+          <w:szCs w:val="28"/>
+        </w:rPr>
+        <w:t xml:space="preserve">, который представляет собой автобусный маршрут с начальной и конечной точками и ограничением на количество мест. Функция </w:t>
+      </w:r>
+      <w:proofErr w:type="spellStart"/>
+      <w:r>
+        <w:rPr>
+          <w:rStyle w:val="HTML"/>
+          <w:rFonts w:ascii="Times New Roman" w:hAnsi="Times New Roman" w:cs="Times New Roman"/>
+          <w:color w:val="000000"/>
+          <w:sz w:val="28"/>
+          <w:szCs w:val="28"/>
+          <w:shd w:val="clear" w:color="auto" w:fill="FFFFFF"/>
+        </w:rPr>
+        <w:t>get_group</w:t>
+      </w:r>
+      <w:proofErr w:type="spellEnd"/>
+      <w:r>
+        <w:rPr>
+          <w:sz w:val="28"/>
+          <w:szCs w:val="28"/>
+        </w:rPr>
+        <w:t xml:space="preserve"> используется для определения </w:t>
+      </w:r>
+      <w:r>
+        <w:rPr>
+          <w:sz w:val="28"/>
+          <w:szCs w:val="28"/>
+        </w:rPr>
+        <w:lastRenderedPageBreak/>
+        <w:t>группы, к которой принадлежит точка, используя алгоритм поиска сжатия пути.</w:t>
+      </w:r>
+    </w:p>
+    <w:p>
+      <w:pPr>
+        <w:pStyle w:val="text-black"/>
+        <w:spacing w:before="0" w:beforeAutospacing="0" w:after="0" w:afterAutospacing="0" w:line="360" w:lineRule="auto"/>
+        <w:ind w:firstLine="709"/>
+        <w:jc w:val="both"/>
+        <w:rPr>
+          <w:sz w:val="28"/>
+          <w:szCs w:val="28"/>
+        </w:rPr>
+      </w:pPr>
+      <w:r>
+        <w:rPr>
+          <w:sz w:val="28"/>
+          <w:szCs w:val="28"/>
+        </w:rPr>
+        <w:t xml:space="preserve">В функции </w:t>
+      </w:r>
+      <w:proofErr w:type="spellStart"/>
+      <w:r>
+        <w:rPr>
+          <w:rStyle w:val="HTML"/>
+          <w:rFonts w:ascii="Times New Roman" w:hAnsi="Times New Roman" w:cs="Times New Roman"/>
+          <w:color w:val="000000"/>
+          <w:sz w:val="28"/>
+          <w:szCs w:val="28"/>
+          <w:shd w:val="clear" w:color="auto" w:fill="FFFFFF"/>
+        </w:rPr>
+        <w:t>main</w:t>
+      </w:r>
+      <w:proofErr w:type="spellEnd"/>
+      <w:r>
+        <w:rPr>
+          <w:sz w:val="28"/>
+          <w:szCs w:val="28"/>
+        </w:rPr>
+        <w:t xml:space="preserve"> происходит чтение данных из файла и инициализация списка автобусов. Для каждого автобуса уменьшается лимит мест на 1, чтобы учесть место для Мистера Ж. Автобусы сортируются по убыванию лимита мест.</w:t>
+      </w:r>
+    </w:p>
+    <w:p>
+      <w:pPr>
+        <w:pStyle w:val="text-black"/>
+        <w:spacing w:before="0" w:beforeAutospacing="0" w:after="0" w:afterAutospacing="0" w:line="360" w:lineRule="auto"/>
+        <w:ind w:firstLine="709"/>
+        <w:jc w:val="both"/>
+        <w:rPr>
+          <w:sz w:val="28"/>
+          <w:szCs w:val="28"/>
+        </w:rPr>
+      </w:pPr>
+      <w:r>
+        <w:rPr>
+          <w:sz w:val="28"/>
+          <w:szCs w:val="28"/>
+        </w:rPr>
+        <w:t>Далее программа проверяет, можно ли добраться от начальной точки до конечной, используя автобусы в указанном порядке. Если это возможно, выводится минимальное количество поездок, необходимых для путешествия, учитывая время путешествия и лимит мест в автобусе.</w:t>
+      </w:r>
+    </w:p>
+    <w:p>
+      <w:pPr>
+        <w:spacing w:after="0" w:line="360" w:lineRule="auto"/>
+        <w:ind w:firstLine="709"/>
+        <w:jc w:val="both"/>
+        <w:rPr>
+          <w:rFonts w:ascii="Times New Roman" w:hAnsi="Times New Roman" w:cs="Times New Roman"/>
+          <w:b/>
+          <w:sz w:val="28"/>
+          <w:szCs w:val="28"/>
+        </w:rPr>
+      </w:pPr>
+      <w:r>
+        <w:rPr>
+          <w:rFonts w:ascii="Times New Roman" w:hAnsi="Times New Roman" w:cs="Times New Roman"/>
+          <w:b/>
+          <w:sz w:val="28"/>
+          <w:szCs w:val="28"/>
+        </w:rPr>
+        <w:br w:type="page"/>
+      </w:r>
+    </w:p>
+    <w:p>
+      <w:pPr>
+        <w:spacing w:after="0" w:line="360" w:lineRule="auto"/>
+        <w:jc w:val="center"/>
+        <w:rPr>
+          <w:rFonts w:ascii="Times New Roman" w:hAnsi="Times New Roman" w:cs="Times New Roman"/>
+          <w:b/>
+          <w:sz w:val="28"/>
+          <w:szCs w:val="28"/>
+        </w:rPr>
+      </w:pPr>
+      <w:r>
+        <w:rPr>
+          <w:rFonts w:ascii="Times New Roman" w:hAnsi="Times New Roman" w:cs="Times New Roman"/>
+          <w:b/>
+          <w:sz w:val="28"/>
+          <w:szCs w:val="28"/>
+        </w:rPr>
+        <w:lastRenderedPageBreak/>
+        <w:t>ТЕСТОВЫЕ ДАННЫЕ</w:t>
+      </w:r>
+      <w:r>
+        <w:rPr>
+          <w:rFonts w:ascii="Times New Roman" w:hAnsi="Times New Roman" w:cs="Times New Roman"/>
+          <w:b/>
+          <w:sz w:val="28"/>
+          <w:szCs w:val="28"/>
+        </w:rPr>
+        <w:t xml:space="preserve"> И РЕЗУЛЬТАТ</w:t>
+      </w:r>
+      <w:r>
+        <w:rPr>
+          <w:rFonts w:ascii="Times New Roman" w:hAnsi="Times New Roman" w:cs="Times New Roman"/>
+          <w:b/>
+          <w:sz w:val="28"/>
+          <w:szCs w:val="28"/>
+        </w:rPr>
+        <w:t xml:space="preserve"> РАБОТЫ ПРОГРАММЫ</w:t>
+      </w:r>
+    </w:p>
+    <w:p>
+      <w:pPr>
+        <w:spacing w:after="0" w:line="360" w:lineRule="auto"/>
+        <w:jc w:val="center"/>
+        <w:rPr>
+          <w:rFonts w:ascii="Times New Roman" w:hAnsi="Times New Roman" w:cs="Times New Roman"/>
+          <w:b/>
+          <w:sz w:val="28"/>
+          <w:szCs w:val="28"/>
+        </w:rPr>
+      </w:pPr>
+    </w:p>
+    <w:p>
+      <w:pPr>
+        <w:spacing w:after="0" w:line="360" w:lineRule="auto"/>
+        <w:ind w:firstLine="709"/>
+        <w:jc w:val="both"/>
+        <w:rPr>
+          <w:rFonts w:ascii="Times New Roman" w:hAnsi="Times New Roman" w:cs="Times New Roman"/>
+          <w:sz w:val="28"/>
+          <w:szCs w:val="28"/>
+        </w:rPr>
+      </w:pPr>
+      <w:r>
+        <w:rPr>
+          <w:rFonts w:ascii="Times New Roman" w:hAnsi="Times New Roman" w:cs="Times New Roman"/>
+          <w:sz w:val="28"/>
+          <w:szCs w:val="28"/>
+        </w:rPr>
+        <w:t>На рисунке 3</w:t>
+      </w:r>
+      <w:r>
+        <w:rPr>
+          <w:rFonts w:ascii="Times New Roman" w:hAnsi="Times New Roman" w:cs="Times New Roman"/>
+          <w:sz w:val="28"/>
+          <w:szCs w:val="28"/>
+        </w:rPr>
+        <w:t xml:space="preserve"> показаны</w:t>
+      </w:r>
+      <w:r>
+        <w:rPr>
+          <w:rFonts w:ascii="Times New Roman" w:hAnsi="Times New Roman" w:cs="Times New Roman"/>
+          <w:sz w:val="28"/>
+          <w:szCs w:val="28"/>
+        </w:rPr>
+        <w:t xml:space="preserve"> входные</w:t>
+      </w:r>
+      <w:r>
+        <w:rPr>
+          <w:rFonts w:ascii="Times New Roman" w:hAnsi="Times New Roman" w:cs="Times New Roman"/>
+          <w:sz w:val="28"/>
+          <w:szCs w:val="28"/>
+        </w:rPr>
+        <w:t xml:space="preserve"> данные, находящиеся в файле.</w:t>
       </w:r>
     </w:p>
     <w:p>
@@ -1948,10 +1836,10 @@
           <w:noProof/>
         </w:rPr>
         <w:drawing>
-          <wp:inline distT="0" distB="0" distL="0" distR="0" wp14:anchorId="7F828C34" wp14:editId="4E49B015">
-            <wp:extent cx="2676525" cy="390525"/>
+          <wp:inline distT="0" distB="0" distL="0" distR="0" wp14:anchorId="6CCE8559" wp14:editId="49DEA357">
+            <wp:extent cx="695325" cy="2276475"/>
             <wp:effectExtent l="0" t="0" r="9525" b="9525"/>
-            <wp:docPr id="3" name="Рисунок 3"/>
+            <wp:docPr id="2" name="Рисунок 2"/>
             <wp:cNvGraphicFramePr>
               <a:graphicFrameLocks xmlns:a="http://schemas.openxmlformats.org/drawingml/2006/main" noChangeAspect="1"/>
             </wp:cNvGraphicFramePr>
@@ -1971,6 +1859,139 @@
                   <pic:spPr>
                     <a:xfrm>
                       <a:off x="0" y="0"/>
+                      <a:ext cx="695325" cy="2276475"/>
+                    </a:xfrm>
+                    <a:prstGeom prst="rect">
+                      <a:avLst/>
+                    </a:prstGeom>
+                  </pic:spPr>
+                </pic:pic>
+              </a:graphicData>
+            </a:graphic>
+          </wp:inline>
+        </w:drawing>
+      </w:r>
+    </w:p>
+    <w:p>
+      <w:pPr>
+        <w:spacing w:after="0" w:line="360" w:lineRule="auto"/>
+        <w:jc w:val="center"/>
+        <w:rPr>
+          <w:rFonts w:ascii="Times New Roman" w:hAnsi="Times New Roman" w:cs="Times New Roman"/>
+          <w:sz w:val="28"/>
+          <w:szCs w:val="28"/>
+        </w:rPr>
+      </w:pPr>
+      <w:r>
+        <w:rPr>
+          <w:rFonts w:ascii="Times New Roman" w:hAnsi="Times New Roman" w:cs="Times New Roman"/>
+          <w:sz w:val="28"/>
+          <w:szCs w:val="28"/>
+        </w:rPr>
+        <w:t>Рисунок 3 — Входные данные</w:t>
+      </w:r>
+    </w:p>
+    <w:p>
+      <w:pPr>
+        <w:spacing w:after="0" w:line="360" w:lineRule="auto"/>
+        <w:jc w:val="center"/>
+        <w:rPr>
+          <w:rFonts w:ascii="Times New Roman" w:hAnsi="Times New Roman" w:cs="Times New Roman"/>
+          <w:sz w:val="28"/>
+          <w:szCs w:val="28"/>
+        </w:rPr>
+      </w:pPr>
+    </w:p>
+    <w:p>
+      <w:pPr>
+        <w:spacing w:after="0" w:line="360" w:lineRule="auto"/>
+        <w:ind w:firstLine="709"/>
+        <w:jc w:val="both"/>
+        <w:rPr>
+          <w:rFonts w:ascii="Times New Roman" w:hAnsi="Times New Roman" w:cs="Times New Roman"/>
+          <w:sz w:val="28"/>
+          <w:szCs w:val="28"/>
+        </w:rPr>
+      </w:pPr>
+      <w:r>
+        <w:rPr>
+          <w:rFonts w:ascii="Times New Roman" w:hAnsi="Times New Roman" w:cs="Times New Roman"/>
+          <w:sz w:val="28"/>
+          <w:szCs w:val="28"/>
+        </w:rPr>
+        <w:t>Входные данные были полностью взяты из методических указаний.</w:t>
+      </w:r>
+    </w:p>
+    <w:p>
+      <w:pPr>
+        <w:spacing w:after="0" w:line="360" w:lineRule="auto"/>
+        <w:ind w:firstLine="709"/>
+        <w:jc w:val="both"/>
+        <w:rPr>
+          <w:rFonts w:ascii="Times New Roman" w:hAnsi="Times New Roman" w:cs="Times New Roman"/>
+          <w:sz w:val="28"/>
+          <w:szCs w:val="28"/>
+        </w:rPr>
+      </w:pPr>
+      <w:r>
+        <w:rPr>
+          <w:rFonts w:ascii="Times New Roman" w:hAnsi="Times New Roman" w:cs="Times New Roman"/>
+          <w:sz w:val="28"/>
+          <w:szCs w:val="28"/>
+        </w:rPr>
+        <w:t>Результат обработки указанных входных данных показан на рисунке 4.</w:t>
+      </w:r>
+    </w:p>
+    <w:p>
+      <w:pPr>
+        <w:spacing w:after="0" w:line="360" w:lineRule="auto"/>
+        <w:ind w:firstLine="709"/>
+        <w:jc w:val="both"/>
+        <w:rPr>
+          <w:rFonts w:ascii="Times New Roman" w:hAnsi="Times New Roman" w:cs="Times New Roman"/>
+          <w:sz w:val="28"/>
+          <w:szCs w:val="28"/>
+        </w:rPr>
+      </w:pPr>
+    </w:p>
+    <w:p>
+      <w:pPr>
+        <w:spacing w:after="0" w:line="360" w:lineRule="auto"/>
+        <w:jc w:val="center"/>
+        <w:rPr>
+          <w:rFonts w:ascii="Times New Roman" w:hAnsi="Times New Roman" w:cs="Times New Roman"/>
+          <w:sz w:val="28"/>
+          <w:szCs w:val="28"/>
+        </w:rPr>
+      </w:pPr>
+      <w:r>
+        <w:rPr>
+          <w:noProof/>
+        </w:rPr>
+        <w:drawing>
+          <wp:inline distT="0" distB="0" distL="0" distR="0" wp14:anchorId="7F828C34" wp14:editId="4E49B015">
+            <wp:extent cx="2676525" cy="390525"/>
+            <wp:effectExtent l="0" t="0" r="9525" b="9525"/>
+            <wp:docPr id="3" name="Рисунок 3"/>
+            <wp:cNvGraphicFramePr>
+              <a:graphicFrameLocks xmlns:a="http://schemas.openxmlformats.org/drawingml/2006/main" noChangeAspect="1"/>
+            </wp:cNvGraphicFramePr>
+            <a:graphic xmlns:a="http://schemas.openxmlformats.org/drawingml/2006/main">
+              <a:graphicData uri="http://schemas.openxmlformats.org/drawingml/2006/picture">
+                <pic:pic xmlns:pic="http://schemas.openxmlformats.org/drawingml/2006/picture">
+                  <pic:nvPicPr>
+                    <pic:cNvPr id="1" name=""/>
+                    <pic:cNvPicPr/>
+                  </pic:nvPicPr>
+                  <pic:blipFill>
+                    <a:blip r:embed="rId9"/>
+                    <a:stretch>
+                      <a:fillRect/>
+                    </a:stretch>
+                  </pic:blipFill>
+                  <pic:spPr>
+                    <a:xfrm>
+                      <a:off x="0" y="0"/>
                       <a:ext cx="2676525" cy="390525"/>
                     </a:xfrm>
                     <a:prstGeom prst="rect">
@@ -2196,7 +2217,7 @@
                     <pic:cNvPicPr/>
                   </pic:nvPicPr>
                   <pic:blipFill>
-                    <a:blip r:embed="rId9"/>
+                    <a:blip r:embed="rId10"/>
                     <a:stretch>
                       <a:fillRect/>
                     </a:stretch>
@@ -2390,25 +2411,7 @@
           <w:sz w:val="28"/>
           <w:szCs w:val="28"/>
         </w:rPr>
-        <w:t xml:space="preserve">". В противном случае выведите N строк, каждая из которых содержит описание одной бусины. Для любого i (1 </w:t>
-      </w:r>
-      <w:proofErr w:type="gramStart"/>
-      <w:r>
-        <w:rPr>
-          <w:rFonts w:ascii="Times New Roman" w:hAnsi="Times New Roman" w:cs="Times New Roman"/>
-          <w:sz w:val="28"/>
-          <w:szCs w:val="28"/>
-        </w:rPr>
-        <w:t>≤  i</w:t>
-      </w:r>
-      <w:proofErr w:type="gramEnd"/>
-      <w:r>
-        <w:rPr>
-          <w:rFonts w:ascii="Times New Roman" w:hAnsi="Times New Roman" w:cs="Times New Roman"/>
-          <w:sz w:val="28"/>
-          <w:szCs w:val="28"/>
-        </w:rPr>
-        <w:t xml:space="preserve"> ≤ N- 1) второе число строки i должно совпадать с первым числом строки i + 1. Кроме того, второе число строки N должно равняться первому </w:t>
+        <w:t xml:space="preserve">". В противном случае выведите N строк, каждая из которых содержит описание одной бусины. Для любого i (1 ≤  i ≤ N- 1) второе число строки i должно совпадать с первым числом строки i + 1. Кроме того, второе число строки N должно равняться первому </w:t>
       </w:r>
       <w:r>
         <w:rPr>
@@ -2551,7 +2554,7 @@
                           <pic:cNvPicPr/>
                         </pic:nvPicPr>
                         <pic:blipFill>
-                          <a:blip r:embed="rId10"/>
+                          <a:blip r:embed="rId11"/>
                           <a:stretch>
                             <a:fillRect/>
                           </a:stretch>
@@ -3002,137 +3005,19 @@
           <w:szCs w:val="28"/>
         </w:rPr>
       </w:pPr>
-    </w:p>
-    <w:p>
-      <w:pPr>
-        <w:spacing w:after="0" w:line="360" w:lineRule="auto"/>
-        <w:jc w:val="center"/>
-        <w:rPr>
-          <w:rFonts w:ascii="Times New Roman" w:hAnsi="Times New Roman" w:cs="Times New Roman"/>
-          <w:sz w:val="28"/>
-          <w:szCs w:val="28"/>
-        </w:rPr>
-      </w:pPr>
-      <w:r>
-        <w:rPr>
-          <w:rFonts w:ascii="Times New Roman" w:hAnsi="Times New Roman" w:cs="Times New Roman"/>
-          <w:sz w:val="28"/>
-          <w:szCs w:val="28"/>
-        </w:rPr>
-        <w:t xml:space="preserve">Рисунок 5 — </w:t>
-      </w:r>
-      <w:r>
-        <w:rPr>
-          <w:rFonts w:ascii="Times New Roman" w:hAnsi="Times New Roman" w:cs="Times New Roman"/>
-          <w:sz w:val="28"/>
-          <w:szCs w:val="28"/>
-        </w:rPr>
-        <w:t>Схема а</w:t>
-      </w:r>
-      <w:r>
-        <w:rPr>
-          <w:rFonts w:ascii="Times New Roman" w:hAnsi="Times New Roman" w:cs="Times New Roman"/>
-          <w:sz w:val="28"/>
-          <w:szCs w:val="28"/>
-        </w:rPr>
-        <w:t>лгоритм</w:t>
-      </w:r>
-      <w:r>
-        <w:rPr>
-          <w:rFonts w:ascii="Times New Roman" w:hAnsi="Times New Roman" w:cs="Times New Roman"/>
-          <w:sz w:val="28"/>
-          <w:szCs w:val="28"/>
-        </w:rPr>
-        <w:t>а</w:t>
-      </w:r>
-      <w:r>
-        <w:rPr>
-          <w:rFonts w:ascii="Times New Roman" w:hAnsi="Times New Roman" w:cs="Times New Roman"/>
-          <w:sz w:val="28"/>
-          <w:szCs w:val="28"/>
-        </w:rPr>
-        <w:t xml:space="preserve"> решения задачи</w:t>
-      </w:r>
-    </w:p>
-    <w:p>
-      <w:pPr>
-        <w:spacing w:after="0" w:line="360" w:lineRule="auto"/>
-        <w:ind w:firstLine="709"/>
-        <w:jc w:val="both"/>
-        <w:rPr>
-          <w:rFonts w:ascii="Times New Roman" w:hAnsi="Times New Roman" w:cs="Times New Roman"/>
-          <w:sz w:val="28"/>
-          <w:szCs w:val="28"/>
-        </w:rPr>
-      </w:pPr>
-    </w:p>
-    <w:p>
-      <w:pPr>
-        <w:spacing w:after="0" w:line="360" w:lineRule="auto"/>
-        <w:ind w:firstLine="709"/>
-        <w:jc w:val="both"/>
-        <w:rPr>
-          <w:rFonts w:ascii="Times New Roman" w:hAnsi="Times New Roman" w:cs="Times New Roman"/>
-          <w:sz w:val="28"/>
-          <w:szCs w:val="28"/>
-        </w:rPr>
-      </w:pPr>
-      <w:r>
-        <w:rPr>
-          <w:rFonts w:ascii="Times New Roman" w:hAnsi="Times New Roman" w:cs="Times New Roman"/>
-          <w:sz w:val="28"/>
-          <w:szCs w:val="28"/>
-        </w:rPr>
-        <w:t xml:space="preserve">Исходный код программы показан на рисунке </w:t>
-      </w:r>
-      <w:r>
-        <w:rPr>
-          <w:rFonts w:ascii="Times New Roman" w:hAnsi="Times New Roman" w:cs="Times New Roman"/>
-          <w:sz w:val="28"/>
-          <w:szCs w:val="28"/>
-        </w:rPr>
-        <w:t>6</w:t>
-      </w:r>
-      <w:r>
-        <w:rPr>
-          <w:rFonts w:ascii="Times New Roman" w:hAnsi="Times New Roman" w:cs="Times New Roman"/>
-          <w:sz w:val="28"/>
-          <w:szCs w:val="28"/>
-        </w:rPr>
-        <w:t>.</w:t>
-      </w:r>
-    </w:p>
-    <w:p>
-      <w:pPr>
-        <w:spacing w:after="0" w:line="360" w:lineRule="auto"/>
-        <w:ind w:firstLine="709"/>
-        <w:jc w:val="both"/>
-        <w:rPr>
-          <w:rFonts w:ascii="Times New Roman" w:hAnsi="Times New Roman" w:cs="Times New Roman"/>
-          <w:sz w:val="28"/>
-          <w:szCs w:val="28"/>
-        </w:rPr>
-      </w:pPr>
-    </w:p>
-    <w:p>
-      <w:pPr>
-        <w:spacing w:after="0" w:line="360" w:lineRule="auto"/>
-        <w:jc w:val="center"/>
-        <w:rPr>
-          <w:rFonts w:ascii="Times New Roman" w:hAnsi="Times New Roman" w:cs="Times New Roman"/>
-          <w:sz w:val="28"/>
-          <w:szCs w:val="28"/>
-        </w:rPr>
-      </w:pPr>
-      <w:r>
-        <w:rPr>
+      <w:r>
+        <w:rPr>
+          <w:rFonts w:ascii="Times New Roman" w:hAnsi="Times New Roman" w:cs="Times New Roman"/>
           <w:noProof/>
-        </w:rPr>
+          <w:sz w:val="28"/>
+          <w:szCs w:val="28"/>
+        </w:rPr>
+        <w:lastRenderedPageBreak/>
         <w:drawing>
-          <wp:inline distT="0" distB="0" distL="0" distR="0" wp14:anchorId="04B54BF7" wp14:editId="60771DDF">
-            <wp:extent cx="3867623" cy="5710687"/>
+          <wp:inline distT="0" distB="0" distL="0" distR="0" wp14:anchorId="7DB75BE8" wp14:editId="6FF9AC66">
+            <wp:extent cx="3714675" cy="8928340"/>
             <wp:effectExtent l="0" t="0" r="0" b="0"/>
-            <wp:docPr id="4" name="Рисунок 4"/>
+            <wp:docPr id="9" name="Рисунок 9"/>
             <wp:cNvGraphicFramePr>
               <a:graphicFrameLocks xmlns:a="http://schemas.openxmlformats.org/drawingml/2006/main" noChangeAspect="1"/>
             </wp:cNvGraphicFramePr>
@@ -3140,23 +3025,36 @@
               <a:graphicData uri="http://schemas.openxmlformats.org/drawingml/2006/picture">
                 <pic:pic xmlns:pic="http://schemas.openxmlformats.org/drawingml/2006/picture">
                   <pic:nvPicPr>
-                    <pic:cNvPr id="1" name=""/>
-                    <pic:cNvPicPr/>
+                    <pic:cNvPr id="0" name="Picture 2"/>
+                    <pic:cNvPicPr>
+                      <a:picLocks noChangeAspect="1" noChangeArrowheads="1"/>
+                    </pic:cNvPicPr>
                   </pic:nvPicPr>
                   <pic:blipFill>
-                    <a:blip r:embed="rId11"/>
+                    <a:blip r:embed="rId12">
+                      <a:extLst>
+                        <a:ext uri="{28A0092B-C50C-407E-A947-70E740481C1C}">
+                          <a14:useLocalDpi xmlns:a14="http://schemas.microsoft.com/office/drawing/2010/main" val="0"/>
+                        </a:ext>
+                      </a:extLst>
+                    </a:blip>
+                    <a:srcRect/>
                     <a:stretch>
                       <a:fillRect/>
                     </a:stretch>
                   </pic:blipFill>
-                  <pic:spPr>
+                  <pic:spPr bwMode="auto">
                     <a:xfrm>
                       <a:off x="0" y="0"/>
-                      <a:ext cx="3878457" cy="5726684"/>
+                      <a:ext cx="3737437" cy="8983050"/>
                     </a:xfrm>
                     <a:prstGeom prst="rect">
                       <a:avLst/>
                     </a:prstGeom>
+                    <a:noFill/>
+                    <a:ln>
+                      <a:noFill/>
+                    </a:ln>
                   </pic:spPr>
                 </pic:pic>
               </a:graphicData>
@@ -3181,8 +3079,89 @@
           <w:sz w:val="28"/>
           <w:szCs w:val="28"/>
         </w:rPr>
-        <w:t>Рисунок 6 — Исходный код решения задачи</w:t>
-      </w:r>
+        <w:t xml:space="preserve">Рисунок 5 — </w:t>
+      </w:r>
+      <w:r>
+        <w:rPr>
+          <w:rFonts w:ascii="Times New Roman" w:hAnsi="Times New Roman" w:cs="Times New Roman"/>
+          <w:sz w:val="28"/>
+          <w:szCs w:val="28"/>
+        </w:rPr>
+        <w:t>Схема а</w:t>
+      </w:r>
+      <w:r>
+        <w:rPr>
+          <w:rFonts w:ascii="Times New Roman" w:hAnsi="Times New Roman" w:cs="Times New Roman"/>
+          <w:sz w:val="28"/>
+          <w:szCs w:val="28"/>
+        </w:rPr>
+        <w:t>лгоритм</w:t>
+      </w:r>
+      <w:r>
+        <w:rPr>
+          <w:rFonts w:ascii="Times New Roman" w:hAnsi="Times New Roman" w:cs="Times New Roman"/>
+          <w:sz w:val="28"/>
+          <w:szCs w:val="28"/>
+        </w:rPr>
+        <w:t>а</w:t>
+      </w:r>
+      <w:r>
+        <w:rPr>
+          <w:rFonts w:ascii="Times New Roman" w:hAnsi="Times New Roman" w:cs="Times New Roman"/>
+          <w:sz w:val="28"/>
+          <w:szCs w:val="28"/>
+        </w:rPr>
+        <w:t xml:space="preserve"> решения задачи</w:t>
+      </w:r>
+    </w:p>
+    <w:p>
+      <w:pPr>
+        <w:spacing w:after="0" w:line="360" w:lineRule="auto"/>
+        <w:ind w:firstLine="709"/>
+        <w:jc w:val="both"/>
+        <w:rPr>
+          <w:rFonts w:ascii="Times New Roman" w:hAnsi="Times New Roman" w:cs="Times New Roman"/>
+          <w:sz w:val="28"/>
+          <w:szCs w:val="28"/>
+        </w:rPr>
+      </w:pPr>
+      <w:r>
+        <w:rPr>
+          <w:rFonts w:ascii="Times New Roman" w:hAnsi="Times New Roman" w:cs="Times New Roman"/>
+          <w:sz w:val="28"/>
+          <w:szCs w:val="28"/>
+        </w:rPr>
+        <w:lastRenderedPageBreak/>
+        <w:t xml:space="preserve">Исходный код программы показан на рисунке </w:t>
+      </w:r>
+      <w:r>
+        <w:rPr>
+          <w:rFonts w:ascii="Times New Roman" w:hAnsi="Times New Roman" w:cs="Times New Roman"/>
+          <w:sz w:val="28"/>
+          <w:szCs w:val="28"/>
+        </w:rPr>
+        <w:t>6</w:t>
+      </w:r>
+      <w:r>
+        <w:rPr>
+          <w:rFonts w:ascii="Times New Roman" w:hAnsi="Times New Roman" w:cs="Times New Roman"/>
+          <w:sz w:val="28"/>
+          <w:szCs w:val="28"/>
+        </w:rPr>
+        <w:t>.</w:t>
+      </w:r>
+    </w:p>
+    <w:p>
+      <w:pPr>
+        <w:spacing w:after="0" w:line="360" w:lineRule="auto"/>
+        <w:ind w:firstLine="709"/>
+        <w:jc w:val="both"/>
+        <w:rPr>
+          <w:rFonts w:ascii="Times New Roman" w:hAnsi="Times New Roman" w:cs="Times New Roman"/>
+          <w:sz w:val="28"/>
+          <w:szCs w:val="28"/>
+        </w:rPr>
+      </w:pPr>
     </w:p>
     <w:p>
       <w:pPr>
@@ -3198,642 +3177,11 @@
         <w:rPr>
           <w:noProof/>
         </w:rPr>
-        <w:lastRenderedPageBreak/>
         <w:drawing>
-          <wp:inline distT="0" distB="0" distL="0" distR="0" wp14:anchorId="478B2CF4" wp14:editId="3F3F4168">
-            <wp:extent cx="3407434" cy="2481670"/>
+          <wp:inline distT="0" distB="0" distL="0" distR="0" wp14:anchorId="04B54BF7" wp14:editId="60771DDF">
+            <wp:extent cx="3867623" cy="5710687"/>
             <wp:effectExtent l="0" t="0" r="0" b="0"/>
-            <wp:docPr id="5" name="Рисунок 5"/>
-            <wp:cNvGraphicFramePr>
-              <a:graphicFrameLocks xmlns:a="http://schemas.openxmlformats.org/drawingml/2006/main" noChangeAspect="1"/>
-            </wp:cNvGraphicFramePr>
-            <a:graphic xmlns:a="http://schemas.openxmlformats.org/drawingml/2006/main">
-              <a:graphicData uri="http://schemas.openxmlformats.org/drawingml/2006/picture">
-                <pic:pic xmlns:pic="http://schemas.openxmlformats.org/drawingml/2006/picture">
-                  <pic:nvPicPr>
-                    <pic:cNvPr id="1" name=""/>
-                    <pic:cNvPicPr/>
-                  </pic:nvPicPr>
-                  <pic:blipFill>
-                    <a:blip r:embed="rId12"/>
-                    <a:stretch>
-                      <a:fillRect/>
-                    </a:stretch>
-                  </pic:blipFill>
-                  <pic:spPr>
-                    <a:xfrm>
-                      <a:off x="0" y="0"/>
-                      <a:ext cx="3416877" cy="2488547"/>
-                    </a:xfrm>
-                    <a:prstGeom prst="rect">
-                      <a:avLst/>
-                    </a:prstGeom>
-                  </pic:spPr>
-                </pic:pic>
-              </a:graphicData>
-            </a:graphic>
-          </wp:inline>
-        </w:drawing>
-      </w:r>
-    </w:p>
-    <w:p>
-      <w:pPr>
-        <w:spacing w:after="0" w:line="360" w:lineRule="auto"/>
-        <w:jc w:val="center"/>
-        <w:rPr>
-          <w:rFonts w:ascii="Times New Roman" w:hAnsi="Times New Roman" w:cs="Times New Roman"/>
-          <w:sz w:val="28"/>
-          <w:szCs w:val="28"/>
-        </w:rPr>
-      </w:pPr>
-      <w:r>
-        <w:rPr>
-          <w:rFonts w:ascii="Times New Roman" w:hAnsi="Times New Roman" w:cs="Times New Roman"/>
-          <w:sz w:val="28"/>
-          <w:szCs w:val="28"/>
-        </w:rPr>
-        <w:t>Рисунок 6.1 — Исходный код решения задачи</w:t>
-      </w:r>
-    </w:p>
-    <w:p>
-      <w:pPr>
-        <w:spacing w:after="0" w:line="360" w:lineRule="auto"/>
-        <w:ind w:firstLine="709"/>
-        <w:jc w:val="both"/>
-        <w:rPr>
-          <w:rFonts w:ascii="Times New Roman" w:hAnsi="Times New Roman" w:cs="Times New Roman"/>
-          <w:sz w:val="28"/>
-          <w:szCs w:val="28"/>
-        </w:rPr>
-      </w:pPr>
-    </w:p>
-    <w:p>
-      <w:pPr>
-        <w:spacing w:after="0" w:line="360" w:lineRule="auto"/>
-        <w:ind w:firstLine="709"/>
-        <w:jc w:val="both"/>
-        <w:rPr>
-          <w:rFonts w:ascii="Times New Roman" w:hAnsi="Times New Roman" w:cs="Times New Roman"/>
-          <w:sz w:val="28"/>
-          <w:szCs w:val="28"/>
-        </w:rPr>
-      </w:pPr>
-      <w:r>
-        <w:rPr>
-          <w:rStyle w:val="a6"/>
-          <w:rFonts w:ascii="Times New Roman" w:hAnsi="Times New Roman" w:cs="Times New Roman"/>
-          <w:b w:val="0"/>
-          <w:bCs w:val="0"/>
-          <w:sz w:val="28"/>
-          <w:szCs w:val="28"/>
-        </w:rPr>
-        <w:t>Функция</w:t>
-      </w:r>
-      <w:r>
-        <w:rPr>
-          <w:rFonts w:ascii="Times New Roman" w:hAnsi="Times New Roman" w:cs="Times New Roman"/>
-          <w:sz w:val="28"/>
-          <w:szCs w:val="28"/>
-        </w:rPr>
-        <w:t xml:space="preserve"> (</w:t>
-      </w:r>
-      <w:proofErr w:type="spellStart"/>
-      <w:r>
-        <w:rPr>
-          <w:rStyle w:val="HTML"/>
-          <w:rFonts w:ascii="Times New Roman" w:eastAsiaTheme="minorHAnsi" w:hAnsi="Times New Roman" w:cs="Times New Roman"/>
-          <w:color w:val="000000"/>
-          <w:sz w:val="28"/>
-          <w:szCs w:val="28"/>
-          <w:shd w:val="clear" w:color="auto" w:fill="FFFFFF"/>
-        </w:rPr>
-        <w:t>init</w:t>
-      </w:r>
-      <w:proofErr w:type="spellEnd"/>
-      <w:r>
-        <w:rPr>
-          <w:rFonts w:ascii="Times New Roman" w:hAnsi="Times New Roman" w:cs="Times New Roman"/>
-          <w:sz w:val="28"/>
-          <w:szCs w:val="28"/>
-        </w:rPr>
-        <w:t>)</w:t>
-      </w:r>
-      <w:proofErr w:type="gramStart"/>
-      <w:r>
-        <w:rPr>
-          <w:rFonts w:ascii="Times New Roman" w:hAnsi="Times New Roman" w:cs="Times New Roman"/>
-          <w:sz w:val="28"/>
-          <w:szCs w:val="28"/>
-        </w:rPr>
-        <w:t>: Создает</w:t>
-      </w:r>
-      <w:proofErr w:type="gramEnd"/>
-      <w:r>
-        <w:rPr>
-          <w:rFonts w:ascii="Times New Roman" w:hAnsi="Times New Roman" w:cs="Times New Roman"/>
-          <w:sz w:val="28"/>
-          <w:szCs w:val="28"/>
-        </w:rPr>
-        <w:t xml:space="preserve"> два глобальных списка </w:t>
-      </w:r>
-      <w:r>
-        <w:rPr>
-          <w:rStyle w:val="HTML"/>
-          <w:rFonts w:ascii="Times New Roman" w:eastAsiaTheme="minorHAnsi" w:hAnsi="Times New Roman" w:cs="Times New Roman"/>
-          <w:color w:val="000000"/>
-          <w:sz w:val="28"/>
-          <w:szCs w:val="28"/>
-          <w:shd w:val="clear" w:color="auto" w:fill="FFFFFF"/>
-        </w:rPr>
-        <w:t>p</w:t>
-      </w:r>
-      <w:r>
-        <w:rPr>
-          <w:rFonts w:ascii="Times New Roman" w:hAnsi="Times New Roman" w:cs="Times New Roman"/>
-          <w:sz w:val="28"/>
-          <w:szCs w:val="28"/>
-        </w:rPr>
-        <w:t xml:space="preserve"> и </w:t>
-      </w:r>
-      <w:r>
-        <w:rPr>
-          <w:rStyle w:val="HTML"/>
-          <w:rFonts w:ascii="Times New Roman" w:eastAsiaTheme="minorHAnsi" w:hAnsi="Times New Roman" w:cs="Times New Roman"/>
-          <w:color w:val="000000"/>
-          <w:sz w:val="28"/>
-          <w:szCs w:val="28"/>
-          <w:shd w:val="clear" w:color="auto" w:fill="FFFFFF"/>
-        </w:rPr>
-        <w:t>r</w:t>
-      </w:r>
-      <w:r>
-        <w:rPr>
-          <w:rFonts w:ascii="Times New Roman" w:hAnsi="Times New Roman" w:cs="Times New Roman"/>
-          <w:sz w:val="28"/>
-          <w:szCs w:val="28"/>
-        </w:rPr>
-        <w:t xml:space="preserve"> размером 51. </w:t>
-      </w:r>
-      <w:r>
-        <w:rPr>
-          <w:rStyle w:val="HTML"/>
-          <w:rFonts w:ascii="Times New Roman" w:eastAsiaTheme="minorHAnsi" w:hAnsi="Times New Roman" w:cs="Times New Roman"/>
-          <w:color w:val="000000"/>
-          <w:sz w:val="28"/>
-          <w:szCs w:val="28"/>
-          <w:shd w:val="clear" w:color="auto" w:fill="FFFFFF"/>
-        </w:rPr>
-        <w:t>p</w:t>
-      </w:r>
-      <w:r>
-        <w:rPr>
-          <w:rFonts w:ascii="Times New Roman" w:hAnsi="Times New Roman" w:cs="Times New Roman"/>
-          <w:sz w:val="28"/>
-          <w:szCs w:val="28"/>
-        </w:rPr>
-        <w:t xml:space="preserve"> используется для отслеживания родителя каждого элемента, а </w:t>
-      </w:r>
-      <w:r>
-        <w:rPr>
-          <w:rStyle w:val="HTML"/>
-          <w:rFonts w:ascii="Times New Roman" w:eastAsiaTheme="minorHAnsi" w:hAnsi="Times New Roman" w:cs="Times New Roman"/>
-          <w:color w:val="000000"/>
-          <w:sz w:val="28"/>
-          <w:szCs w:val="28"/>
-          <w:shd w:val="clear" w:color="auto" w:fill="FFFFFF"/>
-        </w:rPr>
-        <w:t>r</w:t>
-      </w:r>
-      <w:r>
-        <w:rPr>
-          <w:rFonts w:ascii="Times New Roman" w:hAnsi="Times New Roman" w:cs="Times New Roman"/>
-          <w:sz w:val="28"/>
-          <w:szCs w:val="28"/>
-        </w:rPr>
-        <w:t xml:space="preserve"> для хранения размера каждого набора.</w:t>
-      </w:r>
-    </w:p>
-    <w:p>
-      <w:pPr>
-        <w:spacing w:after="0" w:line="360" w:lineRule="auto"/>
-        <w:ind w:firstLine="709"/>
-        <w:jc w:val="both"/>
-        <w:rPr>
-          <w:rFonts w:ascii="Times New Roman" w:hAnsi="Times New Roman" w:cs="Times New Roman"/>
-          <w:sz w:val="28"/>
-          <w:szCs w:val="28"/>
-        </w:rPr>
-      </w:pPr>
-      <w:r>
-        <w:rPr>
-          <w:rStyle w:val="a6"/>
-          <w:rFonts w:ascii="Times New Roman" w:hAnsi="Times New Roman" w:cs="Times New Roman"/>
-          <w:b w:val="0"/>
-          <w:bCs w:val="0"/>
-          <w:sz w:val="28"/>
-          <w:szCs w:val="28"/>
-        </w:rPr>
-        <w:t>Функция</w:t>
-      </w:r>
-      <w:r>
-        <w:rPr>
-          <w:rFonts w:ascii="Times New Roman" w:hAnsi="Times New Roman" w:cs="Times New Roman"/>
-          <w:sz w:val="28"/>
-          <w:szCs w:val="28"/>
-        </w:rPr>
-        <w:t xml:space="preserve"> (</w:t>
-      </w:r>
-      <w:proofErr w:type="spellStart"/>
-      <w:r>
-        <w:rPr>
-          <w:rStyle w:val="HTML"/>
-          <w:rFonts w:ascii="Times New Roman" w:eastAsiaTheme="minorHAnsi" w:hAnsi="Times New Roman" w:cs="Times New Roman"/>
-          <w:color w:val="000000"/>
-          <w:sz w:val="28"/>
-          <w:szCs w:val="28"/>
-          <w:shd w:val="clear" w:color="auto" w:fill="FFFFFF"/>
-        </w:rPr>
-        <w:t>find</w:t>
-      </w:r>
-      <w:proofErr w:type="spellEnd"/>
-      <w:r>
-        <w:rPr>
-          <w:rFonts w:ascii="Times New Roman" w:hAnsi="Times New Roman" w:cs="Times New Roman"/>
-          <w:sz w:val="28"/>
-          <w:szCs w:val="28"/>
-        </w:rPr>
-        <w:t>)</w:t>
-      </w:r>
-      <w:proofErr w:type="gramStart"/>
-      <w:r>
-        <w:rPr>
-          <w:rFonts w:ascii="Times New Roman" w:hAnsi="Times New Roman" w:cs="Times New Roman"/>
-          <w:sz w:val="28"/>
-          <w:szCs w:val="28"/>
-        </w:rPr>
-        <w:t>: Реализует</w:t>
-      </w:r>
-      <w:proofErr w:type="gramEnd"/>
-      <w:r>
-        <w:rPr>
-          <w:rFonts w:ascii="Times New Roman" w:hAnsi="Times New Roman" w:cs="Times New Roman"/>
-          <w:sz w:val="28"/>
-          <w:szCs w:val="28"/>
-        </w:rPr>
-        <w:t xml:space="preserve"> алгоритм поиска сжатия пути для нахождения корня элемента в дереве сжатия пути. Это используется для определения, к какому набору принадлежит элемент.</w:t>
-      </w:r>
-    </w:p>
-    <w:p>
-      <w:pPr>
-        <w:spacing w:after="0" w:line="360" w:lineRule="auto"/>
-        <w:ind w:firstLine="709"/>
-        <w:jc w:val="both"/>
-        <w:rPr>
-          <w:rFonts w:ascii="Times New Roman" w:hAnsi="Times New Roman" w:cs="Times New Roman"/>
-          <w:sz w:val="28"/>
-          <w:szCs w:val="28"/>
-        </w:rPr>
-      </w:pPr>
-      <w:r>
-        <w:rPr>
-          <w:rStyle w:val="a6"/>
-          <w:rFonts w:ascii="Times New Roman" w:hAnsi="Times New Roman" w:cs="Times New Roman"/>
-          <w:b w:val="0"/>
-          <w:bCs w:val="0"/>
-          <w:sz w:val="28"/>
-          <w:szCs w:val="28"/>
-        </w:rPr>
-        <w:t>Функция</w:t>
-      </w:r>
-      <w:r>
-        <w:rPr>
-          <w:rFonts w:ascii="Times New Roman" w:hAnsi="Times New Roman" w:cs="Times New Roman"/>
-          <w:sz w:val="28"/>
-          <w:szCs w:val="28"/>
-        </w:rPr>
-        <w:t xml:space="preserve"> (</w:t>
-      </w:r>
-      <w:proofErr w:type="spellStart"/>
-      <w:r>
-        <w:rPr>
-          <w:rStyle w:val="HTML"/>
-          <w:rFonts w:ascii="Times New Roman" w:eastAsiaTheme="minorHAnsi" w:hAnsi="Times New Roman" w:cs="Times New Roman"/>
-          <w:color w:val="000000"/>
-          <w:sz w:val="28"/>
-          <w:szCs w:val="28"/>
-          <w:shd w:val="clear" w:color="auto" w:fill="FFFFFF"/>
-        </w:rPr>
-        <w:t>joint</w:t>
-      </w:r>
-      <w:proofErr w:type="spellEnd"/>
-      <w:r>
-        <w:rPr>
-          <w:rFonts w:ascii="Times New Roman" w:hAnsi="Times New Roman" w:cs="Times New Roman"/>
-          <w:sz w:val="28"/>
-          <w:szCs w:val="28"/>
-        </w:rPr>
-        <w:t>)</w:t>
-      </w:r>
-      <w:proofErr w:type="gramStart"/>
-      <w:r>
-        <w:rPr>
-          <w:rFonts w:ascii="Times New Roman" w:hAnsi="Times New Roman" w:cs="Times New Roman"/>
-          <w:sz w:val="28"/>
-          <w:szCs w:val="28"/>
-        </w:rPr>
-        <w:t>: Служит</w:t>
-      </w:r>
-      <w:proofErr w:type="gramEnd"/>
-      <w:r>
-        <w:rPr>
-          <w:rFonts w:ascii="Times New Roman" w:hAnsi="Times New Roman" w:cs="Times New Roman"/>
-          <w:sz w:val="28"/>
-          <w:szCs w:val="28"/>
-        </w:rPr>
-        <w:t xml:space="preserve"> для объединения двух наборов. Если два элемента принадлежат разным наборам, они объединяются в один набор, и размер нового набора увеличивается на размер одного из исходных наборов.</w:t>
-      </w:r>
-    </w:p>
-    <w:p>
-      <w:pPr>
-        <w:spacing w:after="0" w:line="360" w:lineRule="auto"/>
-        <w:ind w:firstLine="709"/>
-        <w:jc w:val="both"/>
-        <w:rPr>
-          <w:rFonts w:ascii="Times New Roman" w:hAnsi="Times New Roman" w:cs="Times New Roman"/>
-          <w:sz w:val="28"/>
-          <w:szCs w:val="28"/>
-        </w:rPr>
-      </w:pPr>
-      <w:r>
-        <w:rPr>
-          <w:rStyle w:val="a6"/>
-          <w:rFonts w:ascii="Times New Roman" w:hAnsi="Times New Roman" w:cs="Times New Roman"/>
-          <w:b w:val="0"/>
-          <w:bCs w:val="0"/>
-          <w:sz w:val="28"/>
-          <w:szCs w:val="28"/>
-        </w:rPr>
-        <w:t>DFS (</w:t>
-      </w:r>
-      <w:r>
-        <w:rPr>
-          <w:rStyle w:val="a6"/>
-          <w:rFonts w:ascii="Times New Roman" w:hAnsi="Times New Roman" w:cs="Times New Roman"/>
-          <w:b w:val="0"/>
-          <w:bCs w:val="0"/>
-          <w:sz w:val="28"/>
-          <w:szCs w:val="28"/>
-        </w:rPr>
-        <w:t xml:space="preserve">Функция </w:t>
-      </w:r>
-      <w:r>
-        <w:rPr>
-          <w:rStyle w:val="a6"/>
-          <w:rFonts w:ascii="Times New Roman" w:hAnsi="Times New Roman" w:cs="Times New Roman"/>
-          <w:b w:val="0"/>
-          <w:bCs w:val="0"/>
-          <w:sz w:val="28"/>
-          <w:szCs w:val="28"/>
-        </w:rPr>
-        <w:t>Глубина-Первым-Поиск)</w:t>
-      </w:r>
-      <w:r>
-        <w:rPr>
-          <w:rFonts w:ascii="Times New Roman" w:hAnsi="Times New Roman" w:cs="Times New Roman"/>
-          <w:sz w:val="28"/>
-          <w:szCs w:val="28"/>
-        </w:rPr>
-        <w:t xml:space="preserve"> (</w:t>
-      </w:r>
-      <w:proofErr w:type="spellStart"/>
-      <w:r>
-        <w:rPr>
-          <w:rStyle w:val="HTML"/>
-          <w:rFonts w:ascii="Times New Roman" w:eastAsiaTheme="minorHAnsi" w:hAnsi="Times New Roman" w:cs="Times New Roman"/>
-          <w:color w:val="000000"/>
-          <w:sz w:val="28"/>
-          <w:szCs w:val="28"/>
-          <w:shd w:val="clear" w:color="auto" w:fill="FFFFFF"/>
-        </w:rPr>
-        <w:t>dfs</w:t>
-      </w:r>
-      <w:proofErr w:type="spellEnd"/>
-      <w:r>
-        <w:rPr>
-          <w:rFonts w:ascii="Times New Roman" w:hAnsi="Times New Roman" w:cs="Times New Roman"/>
-          <w:sz w:val="28"/>
-          <w:szCs w:val="28"/>
-        </w:rPr>
-        <w:t>)</w:t>
-      </w:r>
-      <w:proofErr w:type="gramStart"/>
-      <w:r>
-        <w:rPr>
-          <w:rFonts w:ascii="Times New Roman" w:hAnsi="Times New Roman" w:cs="Times New Roman"/>
-          <w:sz w:val="28"/>
-          <w:szCs w:val="28"/>
-        </w:rPr>
-        <w:t>: Реализует</w:t>
-      </w:r>
-      <w:proofErr w:type="gramEnd"/>
-      <w:r>
-        <w:rPr>
-          <w:rFonts w:ascii="Times New Roman" w:hAnsi="Times New Roman" w:cs="Times New Roman"/>
-          <w:sz w:val="28"/>
-          <w:szCs w:val="28"/>
-        </w:rPr>
-        <w:t xml:space="preserve"> обход в глубину для вывода пар элементов, которые должны быть соединены в ожерелье.</w:t>
-      </w:r>
-    </w:p>
-    <w:p>
-      <w:pPr>
-        <w:spacing w:after="0" w:line="360" w:lineRule="auto"/>
-        <w:ind w:firstLine="709"/>
-        <w:jc w:val="both"/>
-        <w:rPr>
-          <w:rFonts w:ascii="Times New Roman" w:hAnsi="Times New Roman" w:cs="Times New Roman"/>
-          <w:sz w:val="28"/>
-          <w:szCs w:val="28"/>
-        </w:rPr>
-      </w:pPr>
-      <w:r>
-        <w:rPr>
-          <w:rStyle w:val="a6"/>
-          <w:rFonts w:ascii="Times New Roman" w:hAnsi="Times New Roman" w:cs="Times New Roman"/>
-          <w:b w:val="0"/>
-          <w:bCs w:val="0"/>
-          <w:sz w:val="28"/>
-          <w:szCs w:val="28"/>
-        </w:rPr>
-        <w:t>Основной блок кода</w:t>
-      </w:r>
-      <w:proofErr w:type="gramStart"/>
-      <w:r>
-        <w:rPr>
-          <w:rFonts w:ascii="Times New Roman" w:hAnsi="Times New Roman" w:cs="Times New Roman"/>
-          <w:sz w:val="28"/>
-          <w:szCs w:val="28"/>
-        </w:rPr>
-        <w:t>: Читает</w:t>
-      </w:r>
-      <w:proofErr w:type="gramEnd"/>
-      <w:r>
-        <w:rPr>
-          <w:rFonts w:ascii="Times New Roman" w:hAnsi="Times New Roman" w:cs="Times New Roman"/>
-          <w:sz w:val="28"/>
-          <w:szCs w:val="28"/>
-        </w:rPr>
-        <w:t xml:space="preserve"> входные данные из файла </w:t>
-      </w:r>
-      <w:r>
-        <w:rPr>
-          <w:rStyle w:val="HTML"/>
-          <w:rFonts w:ascii="Times New Roman" w:eastAsiaTheme="minorHAnsi" w:hAnsi="Times New Roman" w:cs="Times New Roman"/>
-          <w:color w:val="000000"/>
-          <w:sz w:val="28"/>
-          <w:szCs w:val="28"/>
-          <w:shd w:val="clear" w:color="auto" w:fill="FFFFFF"/>
-        </w:rPr>
-        <w:t>input.txt</w:t>
-      </w:r>
-      <w:r>
-        <w:rPr>
-          <w:rFonts w:ascii="Times New Roman" w:hAnsi="Times New Roman" w:cs="Times New Roman"/>
-          <w:sz w:val="28"/>
-          <w:szCs w:val="28"/>
-        </w:rPr>
-        <w:t>, инициализирует структуры данных, обрабатывает каждый тестовый случай, выполняет операции слияния и, наконец, использует DFS для вывода пар элементов, которые должны быть соединены.</w:t>
-      </w:r>
-    </w:p>
-    <w:p>
-      <w:pPr>
-        <w:spacing w:after="0" w:line="360" w:lineRule="auto"/>
-        <w:ind w:firstLine="709"/>
-        <w:jc w:val="both"/>
-        <w:rPr>
-          <w:rFonts w:ascii="Times New Roman" w:hAnsi="Times New Roman" w:cs="Times New Roman"/>
-          <w:sz w:val="28"/>
-          <w:szCs w:val="28"/>
-        </w:rPr>
-      </w:pPr>
-      <w:r>
-        <w:rPr>
-          <w:rFonts w:ascii="Times New Roman" w:hAnsi="Times New Roman" w:cs="Times New Roman"/>
-          <w:sz w:val="28"/>
-          <w:szCs w:val="28"/>
-        </w:rPr>
-        <w:br w:type="page"/>
-      </w:r>
-    </w:p>
-    <w:p>
-      <w:pPr>
-        <w:spacing w:after="0" w:line="360" w:lineRule="auto"/>
-        <w:jc w:val="center"/>
-        <w:rPr>
-          <w:rFonts w:ascii="Times New Roman" w:hAnsi="Times New Roman" w:cs="Times New Roman"/>
-          <w:b/>
-          <w:sz w:val="28"/>
-          <w:szCs w:val="28"/>
-        </w:rPr>
-      </w:pPr>
-      <w:r>
-        <w:rPr>
-          <w:rFonts w:ascii="Times New Roman" w:hAnsi="Times New Roman" w:cs="Times New Roman"/>
-          <w:b/>
-          <w:sz w:val="28"/>
-          <w:szCs w:val="28"/>
-        </w:rPr>
-        <w:lastRenderedPageBreak/>
-        <w:t>ТЕСТОВЫЕ ДАННЫЕ И РЕЗУЛЬТАТ РАБОТЫ ПРОГРАММЫ</w:t>
-      </w:r>
-    </w:p>
-    <w:p>
-      <w:pPr>
-        <w:spacing w:after="0" w:line="360" w:lineRule="auto"/>
-        <w:ind w:firstLine="709"/>
-        <w:jc w:val="both"/>
-        <w:rPr>
-          <w:rFonts w:ascii="Times New Roman" w:hAnsi="Times New Roman" w:cs="Times New Roman"/>
-          <w:sz w:val="28"/>
-          <w:szCs w:val="28"/>
-        </w:rPr>
-      </w:pPr>
-    </w:p>
-    <w:p>
-      <w:pPr>
-        <w:spacing w:after="0" w:line="360" w:lineRule="auto"/>
-        <w:ind w:firstLine="709"/>
-        <w:jc w:val="both"/>
-        <w:rPr>
-          <w:rFonts w:ascii="Times New Roman" w:hAnsi="Times New Roman" w:cs="Times New Roman"/>
-          <w:sz w:val="28"/>
-          <w:szCs w:val="28"/>
-        </w:rPr>
-      </w:pPr>
-      <w:r>
-        <w:rPr>
-          <w:rFonts w:ascii="Times New Roman" w:hAnsi="Times New Roman" w:cs="Times New Roman"/>
-          <w:sz w:val="28"/>
-          <w:szCs w:val="28"/>
-        </w:rPr>
-        <w:t xml:space="preserve">На </w:t>
-      </w:r>
-      <w:r>
-        <w:rPr>
-          <w:rFonts w:ascii="Times New Roman" w:hAnsi="Times New Roman" w:cs="Times New Roman"/>
-          <w:sz w:val="28"/>
-          <w:szCs w:val="28"/>
-        </w:rPr>
-        <w:t xml:space="preserve">рисунке </w:t>
-      </w:r>
-      <w:r>
-        <w:rPr>
-          <w:rFonts w:ascii="Times New Roman" w:hAnsi="Times New Roman" w:cs="Times New Roman"/>
-          <w:sz w:val="28"/>
-          <w:szCs w:val="28"/>
-        </w:rPr>
-        <w:t>7</w:t>
-      </w:r>
-      <w:r>
-        <w:rPr>
-          <w:rFonts w:ascii="Times New Roman" w:hAnsi="Times New Roman" w:cs="Times New Roman"/>
-          <w:sz w:val="28"/>
-          <w:szCs w:val="28"/>
-        </w:rPr>
-        <w:t xml:space="preserve"> показаны входные данные, находящиеся в файле.</w:t>
-      </w:r>
-    </w:p>
-    <w:p>
-      <w:pPr>
-        <w:spacing w:after="0" w:line="360" w:lineRule="auto"/>
-        <w:ind w:firstLine="709"/>
-        <w:jc w:val="both"/>
-        <w:rPr>
-          <w:rFonts w:ascii="Times New Roman" w:hAnsi="Times New Roman" w:cs="Times New Roman"/>
-          <w:sz w:val="28"/>
-          <w:szCs w:val="28"/>
-        </w:rPr>
-      </w:pPr>
-    </w:p>
-    <w:p>
-      <w:pPr>
-        <w:spacing w:after="0" w:line="360" w:lineRule="auto"/>
-        <w:jc w:val="center"/>
-        <w:rPr>
-          <w:rFonts w:ascii="Times New Roman" w:hAnsi="Times New Roman" w:cs="Times New Roman"/>
-          <w:sz w:val="28"/>
-          <w:szCs w:val="28"/>
-        </w:rPr>
-      </w:pPr>
-      <w:r>
-        <w:rPr>
-          <w:noProof/>
-        </w:rPr>
-        <w:drawing>
-          <wp:inline distT="0" distB="0" distL="0" distR="0" wp14:anchorId="0AFF0320" wp14:editId="7427A383">
-            <wp:extent cx="409575" cy="2314575"/>
-            <wp:effectExtent l="0" t="0" r="9525" b="9525"/>
-            <wp:docPr id="7" name="Рисунок 7"/>
+            <wp:docPr id="4" name="Рисунок 4"/>
             <wp:cNvGraphicFramePr>
               <a:graphicFrameLocks xmlns:a="http://schemas.openxmlformats.org/drawingml/2006/main" noChangeAspect="1"/>
             </wp:cNvGraphicFramePr>
@@ -3853,7 +3201,7 @@
                   <pic:spPr>
                     <a:xfrm>
                       <a:off x="0" y="0"/>
-                      <a:ext cx="409575" cy="2314575"/>
+                      <a:ext cx="3878457" cy="5726684"/>
                     </a:xfrm>
                     <a:prstGeom prst="rect">
                       <a:avLst/>
@@ -3882,39 +3230,7 @@
           <w:sz w:val="28"/>
           <w:szCs w:val="28"/>
         </w:rPr>
-        <w:t>Рисунок 7 — Входные данные для задачи</w:t>
-      </w:r>
-    </w:p>
-    <w:p>
-      <w:pPr>
-        <w:spacing w:after="0" w:line="360" w:lineRule="auto"/>
-        <w:ind w:firstLine="709"/>
-        <w:jc w:val="both"/>
-        <w:rPr>
-          <w:rFonts w:ascii="Times New Roman" w:hAnsi="Times New Roman" w:cs="Times New Roman"/>
-          <w:sz w:val="28"/>
-          <w:szCs w:val="28"/>
-        </w:rPr>
-      </w:pPr>
-    </w:p>
-    <w:p>
-      <w:pPr>
-        <w:spacing w:after="0" w:line="360" w:lineRule="auto"/>
-        <w:ind w:firstLine="709"/>
-        <w:jc w:val="both"/>
-        <w:rPr>
-          <w:rFonts w:ascii="Times New Roman" w:hAnsi="Times New Roman" w:cs="Times New Roman"/>
-          <w:sz w:val="28"/>
-          <w:szCs w:val="28"/>
-        </w:rPr>
-      </w:pPr>
-      <w:r>
-        <w:rPr>
-          <w:rFonts w:ascii="Times New Roman" w:hAnsi="Times New Roman" w:cs="Times New Roman"/>
-          <w:sz w:val="28"/>
-          <w:szCs w:val="28"/>
-        </w:rPr>
-        <w:t>Результат обработки входных данных показаны на рисунке 8.</w:t>
+        <w:t>Рисунок 6 — Исходный код решения задачи</w:t>
       </w:r>
     </w:p>
     <w:p>
@@ -3942,11 +3258,12 @@
         <w:rPr>
           <w:noProof/>
         </w:rPr>
+        <w:lastRenderedPageBreak/>
         <w:drawing>
-          <wp:inline distT="0" distB="0" distL="0" distR="0" wp14:anchorId="5B4520A9" wp14:editId="0602DB8C">
-            <wp:extent cx="1266825" cy="1581150"/>
-            <wp:effectExtent l="0" t="0" r="9525" b="0"/>
-            <wp:docPr id="6" name="Рисунок 6"/>
+          <wp:inline distT="0" distB="0" distL="0" distR="0" wp14:anchorId="478B2CF4" wp14:editId="3F3F4168">
+            <wp:extent cx="3407434" cy="2481670"/>
+            <wp:effectExtent l="0" t="0" r="0" b="0"/>
+            <wp:docPr id="5" name="Рисунок 5"/>
             <wp:cNvGraphicFramePr>
               <a:graphicFrameLocks xmlns:a="http://schemas.openxmlformats.org/drawingml/2006/main" noChangeAspect="1"/>
             </wp:cNvGraphicFramePr>
@@ -3966,6 +3283,667 @@
                   <pic:spPr>
                     <a:xfrm>
                       <a:off x="0" y="0"/>
+                      <a:ext cx="3416877" cy="2488547"/>
+                    </a:xfrm>
+                    <a:prstGeom prst="rect">
+                      <a:avLst/>
+                    </a:prstGeom>
+                  </pic:spPr>
+                </pic:pic>
+              </a:graphicData>
+            </a:graphic>
+          </wp:inline>
+        </w:drawing>
+      </w:r>
+    </w:p>
+    <w:p>
+      <w:pPr>
+        <w:spacing w:after="0" w:line="360" w:lineRule="auto"/>
+        <w:jc w:val="center"/>
+        <w:rPr>
+          <w:rFonts w:ascii="Times New Roman" w:hAnsi="Times New Roman" w:cs="Times New Roman"/>
+          <w:sz w:val="28"/>
+          <w:szCs w:val="28"/>
+        </w:rPr>
+      </w:pPr>
+      <w:r>
+        <w:rPr>
+          <w:rFonts w:ascii="Times New Roman" w:hAnsi="Times New Roman" w:cs="Times New Roman"/>
+          <w:sz w:val="28"/>
+          <w:szCs w:val="28"/>
+        </w:rPr>
+        <w:t>Рисунок 6.1 — Исходный код решения задачи</w:t>
+      </w:r>
+    </w:p>
+    <w:p>
+      <w:pPr>
+        <w:spacing w:after="0" w:line="360" w:lineRule="auto"/>
+        <w:ind w:firstLine="709"/>
+        <w:jc w:val="both"/>
+        <w:rPr>
+          <w:rFonts w:ascii="Times New Roman" w:hAnsi="Times New Roman" w:cs="Times New Roman"/>
+          <w:sz w:val="28"/>
+          <w:szCs w:val="28"/>
+        </w:rPr>
+      </w:pPr>
+    </w:p>
+    <w:p>
+      <w:pPr>
+        <w:spacing w:after="0" w:line="360" w:lineRule="auto"/>
+        <w:ind w:firstLine="709"/>
+        <w:jc w:val="both"/>
+        <w:rPr>
+          <w:rFonts w:ascii="Times New Roman" w:hAnsi="Times New Roman" w:cs="Times New Roman"/>
+          <w:sz w:val="28"/>
+          <w:szCs w:val="28"/>
+        </w:rPr>
+      </w:pPr>
+      <w:r>
+        <w:rPr>
+          <w:rStyle w:val="a6"/>
+          <w:rFonts w:ascii="Times New Roman" w:hAnsi="Times New Roman" w:cs="Times New Roman"/>
+          <w:b w:val="0"/>
+          <w:bCs w:val="0"/>
+          <w:sz w:val="28"/>
+          <w:szCs w:val="28"/>
+        </w:rPr>
+        <w:t>Функция</w:t>
+      </w:r>
+      <w:r>
+        <w:rPr>
+          <w:rFonts w:ascii="Times New Roman" w:hAnsi="Times New Roman" w:cs="Times New Roman"/>
+          <w:sz w:val="28"/>
+          <w:szCs w:val="28"/>
+        </w:rPr>
+        <w:t xml:space="preserve"> (</w:t>
+      </w:r>
+      <w:proofErr w:type="spellStart"/>
+      <w:r>
+        <w:rPr>
+          <w:rStyle w:val="HTML"/>
+          <w:rFonts w:ascii="Times New Roman" w:eastAsiaTheme="minorHAnsi" w:hAnsi="Times New Roman" w:cs="Times New Roman"/>
+          <w:color w:val="000000"/>
+          <w:sz w:val="28"/>
+          <w:szCs w:val="28"/>
+          <w:shd w:val="clear" w:color="auto" w:fill="FFFFFF"/>
+        </w:rPr>
+        <w:t>init</w:t>
+      </w:r>
+      <w:proofErr w:type="spellEnd"/>
+      <w:r>
+        <w:rPr>
+          <w:rFonts w:ascii="Times New Roman" w:hAnsi="Times New Roman" w:cs="Times New Roman"/>
+          <w:sz w:val="28"/>
+          <w:szCs w:val="28"/>
+        </w:rPr>
+        <w:t xml:space="preserve">): Создает два глобальных списка </w:t>
+      </w:r>
+      <w:r>
+        <w:rPr>
+          <w:rStyle w:val="HTML"/>
+          <w:rFonts w:ascii="Times New Roman" w:eastAsiaTheme="minorHAnsi" w:hAnsi="Times New Roman" w:cs="Times New Roman"/>
+          <w:color w:val="000000"/>
+          <w:sz w:val="28"/>
+          <w:szCs w:val="28"/>
+          <w:shd w:val="clear" w:color="auto" w:fill="FFFFFF"/>
+        </w:rPr>
+        <w:t>p</w:t>
+      </w:r>
+      <w:r>
+        <w:rPr>
+          <w:rFonts w:ascii="Times New Roman" w:hAnsi="Times New Roman" w:cs="Times New Roman"/>
+          <w:sz w:val="28"/>
+          <w:szCs w:val="28"/>
+        </w:rPr>
+        <w:t xml:space="preserve"> и </w:t>
+      </w:r>
+      <w:r>
+        <w:rPr>
+          <w:rStyle w:val="HTML"/>
+          <w:rFonts w:ascii="Times New Roman" w:eastAsiaTheme="minorHAnsi" w:hAnsi="Times New Roman" w:cs="Times New Roman"/>
+          <w:color w:val="000000"/>
+          <w:sz w:val="28"/>
+          <w:szCs w:val="28"/>
+          <w:shd w:val="clear" w:color="auto" w:fill="FFFFFF"/>
+        </w:rPr>
+        <w:t>r</w:t>
+      </w:r>
+      <w:r>
+        <w:rPr>
+          <w:rFonts w:ascii="Times New Roman" w:hAnsi="Times New Roman" w:cs="Times New Roman"/>
+          <w:sz w:val="28"/>
+          <w:szCs w:val="28"/>
+        </w:rPr>
+        <w:t xml:space="preserve"> размером 51. </w:t>
+      </w:r>
+      <w:r>
+        <w:rPr>
+          <w:rStyle w:val="HTML"/>
+          <w:rFonts w:ascii="Times New Roman" w:eastAsiaTheme="minorHAnsi" w:hAnsi="Times New Roman" w:cs="Times New Roman"/>
+          <w:color w:val="000000"/>
+          <w:sz w:val="28"/>
+          <w:szCs w:val="28"/>
+          <w:shd w:val="clear" w:color="auto" w:fill="FFFFFF"/>
+        </w:rPr>
+        <w:t>p</w:t>
+      </w:r>
+      <w:r>
+        <w:rPr>
+          <w:rFonts w:ascii="Times New Roman" w:hAnsi="Times New Roman" w:cs="Times New Roman"/>
+          <w:sz w:val="28"/>
+          <w:szCs w:val="28"/>
+        </w:rPr>
+        <w:t xml:space="preserve"> используется для отслеживания родителя каждого элемента, а </w:t>
+      </w:r>
+      <w:r>
+        <w:rPr>
+          <w:rStyle w:val="HTML"/>
+          <w:rFonts w:ascii="Times New Roman" w:eastAsiaTheme="minorHAnsi" w:hAnsi="Times New Roman" w:cs="Times New Roman"/>
+          <w:color w:val="000000"/>
+          <w:sz w:val="28"/>
+          <w:szCs w:val="28"/>
+          <w:shd w:val="clear" w:color="auto" w:fill="FFFFFF"/>
+        </w:rPr>
+        <w:t>r</w:t>
+      </w:r>
+      <w:r>
+        <w:rPr>
+          <w:rFonts w:ascii="Times New Roman" w:hAnsi="Times New Roman" w:cs="Times New Roman"/>
+          <w:sz w:val="28"/>
+          <w:szCs w:val="28"/>
+        </w:rPr>
+        <w:t xml:space="preserve"> для хранения размера каждого набора.</w:t>
+      </w:r>
+    </w:p>
+    <w:p>
+      <w:pPr>
+        <w:spacing w:after="0" w:line="360" w:lineRule="auto"/>
+        <w:ind w:firstLine="709"/>
+        <w:jc w:val="both"/>
+        <w:rPr>
+          <w:rFonts w:ascii="Times New Roman" w:hAnsi="Times New Roman" w:cs="Times New Roman"/>
+          <w:sz w:val="28"/>
+          <w:szCs w:val="28"/>
+        </w:rPr>
+      </w:pPr>
+      <w:r>
+        <w:rPr>
+          <w:rStyle w:val="a6"/>
+          <w:rFonts w:ascii="Times New Roman" w:hAnsi="Times New Roman" w:cs="Times New Roman"/>
+          <w:b w:val="0"/>
+          <w:bCs w:val="0"/>
+          <w:sz w:val="28"/>
+          <w:szCs w:val="28"/>
+        </w:rPr>
+        <w:t>Функция</w:t>
+      </w:r>
+      <w:r>
+        <w:rPr>
+          <w:rFonts w:ascii="Times New Roman" w:hAnsi="Times New Roman" w:cs="Times New Roman"/>
+          <w:sz w:val="28"/>
+          <w:szCs w:val="28"/>
+        </w:rPr>
+        <w:t xml:space="preserve"> (</w:t>
+      </w:r>
+      <w:proofErr w:type="spellStart"/>
+      <w:r>
+        <w:rPr>
+          <w:rStyle w:val="HTML"/>
+          <w:rFonts w:ascii="Times New Roman" w:eastAsiaTheme="minorHAnsi" w:hAnsi="Times New Roman" w:cs="Times New Roman"/>
+          <w:color w:val="000000"/>
+          <w:sz w:val="28"/>
+          <w:szCs w:val="28"/>
+          <w:shd w:val="clear" w:color="auto" w:fill="FFFFFF"/>
+        </w:rPr>
+        <w:t>find</w:t>
+      </w:r>
+      <w:proofErr w:type="spellEnd"/>
+      <w:r>
+        <w:rPr>
+          <w:rFonts w:ascii="Times New Roman" w:hAnsi="Times New Roman" w:cs="Times New Roman"/>
+          <w:sz w:val="28"/>
+          <w:szCs w:val="28"/>
+        </w:rPr>
+        <w:t>): Реализует алгоритм поиска сжатия пути для нахождения корня элемента в дереве сжатия пути. Это используется для определения, к какому набору принадлежит элемент.</w:t>
+      </w:r>
+    </w:p>
+    <w:p>
+      <w:pPr>
+        <w:spacing w:after="0" w:line="360" w:lineRule="auto"/>
+        <w:ind w:firstLine="709"/>
+        <w:jc w:val="both"/>
+        <w:rPr>
+          <w:rFonts w:ascii="Times New Roman" w:hAnsi="Times New Roman" w:cs="Times New Roman"/>
+          <w:sz w:val="28"/>
+          <w:szCs w:val="28"/>
+        </w:rPr>
+      </w:pPr>
+      <w:r>
+        <w:rPr>
+          <w:rStyle w:val="a6"/>
+          <w:rFonts w:ascii="Times New Roman" w:hAnsi="Times New Roman" w:cs="Times New Roman"/>
+          <w:b w:val="0"/>
+          <w:bCs w:val="0"/>
+          <w:sz w:val="28"/>
+          <w:szCs w:val="28"/>
+        </w:rPr>
+        <w:t>Функция</w:t>
+      </w:r>
+      <w:r>
+        <w:rPr>
+          <w:rFonts w:ascii="Times New Roman" w:hAnsi="Times New Roman" w:cs="Times New Roman"/>
+          <w:sz w:val="28"/>
+          <w:szCs w:val="28"/>
+        </w:rPr>
+        <w:t xml:space="preserve"> (</w:t>
+      </w:r>
+      <w:proofErr w:type="spellStart"/>
+      <w:r>
+        <w:rPr>
+          <w:rStyle w:val="HTML"/>
+          <w:rFonts w:ascii="Times New Roman" w:eastAsiaTheme="minorHAnsi" w:hAnsi="Times New Roman" w:cs="Times New Roman"/>
+          <w:color w:val="000000"/>
+          <w:sz w:val="28"/>
+          <w:szCs w:val="28"/>
+          <w:shd w:val="clear" w:color="auto" w:fill="FFFFFF"/>
+        </w:rPr>
+        <w:t>joint</w:t>
+      </w:r>
+      <w:proofErr w:type="spellEnd"/>
+      <w:r>
+        <w:rPr>
+          <w:rFonts w:ascii="Times New Roman" w:hAnsi="Times New Roman" w:cs="Times New Roman"/>
+          <w:sz w:val="28"/>
+          <w:szCs w:val="28"/>
+        </w:rPr>
+        <w:t>): Служит для объединения двух наборов. Если два элемента принадлежат разным наборам, они объединяются в один набор, и размер нового набора увеличивается на размер одного из исходных наборов.</w:t>
+      </w:r>
+    </w:p>
+    <w:p>
+      <w:pPr>
+        <w:spacing w:after="0" w:line="360" w:lineRule="auto"/>
+        <w:ind w:firstLine="709"/>
+        <w:jc w:val="both"/>
+        <w:rPr>
+          <w:rFonts w:ascii="Times New Roman" w:hAnsi="Times New Roman" w:cs="Times New Roman"/>
+          <w:sz w:val="28"/>
+          <w:szCs w:val="28"/>
+        </w:rPr>
+      </w:pPr>
+      <w:r>
+        <w:rPr>
+          <w:rStyle w:val="a6"/>
+          <w:rFonts w:ascii="Times New Roman" w:hAnsi="Times New Roman" w:cs="Times New Roman"/>
+          <w:b w:val="0"/>
+          <w:bCs w:val="0"/>
+          <w:sz w:val="28"/>
+          <w:szCs w:val="28"/>
+        </w:rPr>
+        <w:t>DFS (</w:t>
+      </w:r>
+      <w:r>
+        <w:rPr>
+          <w:rStyle w:val="a6"/>
+          <w:rFonts w:ascii="Times New Roman" w:hAnsi="Times New Roman" w:cs="Times New Roman"/>
+          <w:b w:val="0"/>
+          <w:bCs w:val="0"/>
+          <w:sz w:val="28"/>
+          <w:szCs w:val="28"/>
+        </w:rPr>
+        <w:t xml:space="preserve">Функция </w:t>
+      </w:r>
+      <w:r>
+        <w:rPr>
+          <w:rStyle w:val="a6"/>
+          <w:rFonts w:ascii="Times New Roman" w:hAnsi="Times New Roman" w:cs="Times New Roman"/>
+          <w:b w:val="0"/>
+          <w:bCs w:val="0"/>
+          <w:sz w:val="28"/>
+          <w:szCs w:val="28"/>
+        </w:rPr>
+        <w:t>Глубина-Первым-Поиск)</w:t>
+      </w:r>
+      <w:r>
+        <w:rPr>
+          <w:rFonts w:ascii="Times New Roman" w:hAnsi="Times New Roman" w:cs="Times New Roman"/>
+          <w:sz w:val="28"/>
+          <w:szCs w:val="28"/>
+        </w:rPr>
+        <w:t xml:space="preserve"> (</w:t>
+      </w:r>
+      <w:proofErr w:type="spellStart"/>
+      <w:r>
+        <w:rPr>
+          <w:rStyle w:val="HTML"/>
+          <w:rFonts w:ascii="Times New Roman" w:eastAsiaTheme="minorHAnsi" w:hAnsi="Times New Roman" w:cs="Times New Roman"/>
+          <w:color w:val="000000"/>
+          <w:sz w:val="28"/>
+          <w:szCs w:val="28"/>
+          <w:shd w:val="clear" w:color="auto" w:fill="FFFFFF"/>
+        </w:rPr>
+        <w:t>dfs</w:t>
+      </w:r>
+      <w:proofErr w:type="spellEnd"/>
+      <w:r>
+        <w:rPr>
+          <w:rFonts w:ascii="Times New Roman" w:hAnsi="Times New Roman" w:cs="Times New Roman"/>
+          <w:sz w:val="28"/>
+          <w:szCs w:val="28"/>
+        </w:rPr>
+        <w:t>): Реализует обход в глубину для вывода пар элементов, которые должны быть соединены в ожерелье.</w:t>
+      </w:r>
+    </w:p>
+    <w:p>
+      <w:pPr>
+        <w:spacing w:after="0" w:line="360" w:lineRule="auto"/>
+        <w:ind w:firstLine="709"/>
+        <w:jc w:val="both"/>
+        <w:rPr>
+          <w:rFonts w:ascii="Times New Roman" w:hAnsi="Times New Roman" w:cs="Times New Roman"/>
+          <w:sz w:val="28"/>
+          <w:szCs w:val="28"/>
+        </w:rPr>
+      </w:pPr>
+      <w:r>
+        <w:rPr>
+          <w:rStyle w:val="a6"/>
+          <w:rFonts w:ascii="Times New Roman" w:hAnsi="Times New Roman" w:cs="Times New Roman"/>
+          <w:b w:val="0"/>
+          <w:bCs w:val="0"/>
+          <w:sz w:val="28"/>
+          <w:szCs w:val="28"/>
+        </w:rPr>
+        <w:t>Основной блок кода</w:t>
+      </w:r>
+      <w:r>
+        <w:rPr>
+          <w:rFonts w:ascii="Times New Roman" w:hAnsi="Times New Roman" w:cs="Times New Roman"/>
+          <w:sz w:val="28"/>
+          <w:szCs w:val="28"/>
+        </w:rPr>
+        <w:t xml:space="preserve">: Читает входные данные из файла </w:t>
+      </w:r>
+      <w:r>
+        <w:rPr>
+          <w:rStyle w:val="HTML"/>
+          <w:rFonts w:ascii="Times New Roman" w:eastAsiaTheme="minorHAnsi" w:hAnsi="Times New Roman" w:cs="Times New Roman"/>
+          <w:color w:val="000000"/>
+          <w:sz w:val="28"/>
+          <w:szCs w:val="28"/>
+          <w:shd w:val="clear" w:color="auto" w:fill="FFFFFF"/>
+        </w:rPr>
+        <w:t>input.txt</w:t>
+      </w:r>
+      <w:r>
+        <w:rPr>
+          <w:rFonts w:ascii="Times New Roman" w:hAnsi="Times New Roman" w:cs="Times New Roman"/>
+          <w:sz w:val="28"/>
+          <w:szCs w:val="28"/>
+        </w:rPr>
+        <w:t>, инициализирует структуры данных, обрабатывает каждый тестовый случай, выполняет операции слияния и, наконец, использует DFS для вывода пар элементов, которые должны быть соединены.</w:t>
+      </w:r>
+    </w:p>
+    <w:p>
+      <w:pPr>
+        <w:spacing w:after="0" w:line="360" w:lineRule="auto"/>
+        <w:ind w:firstLine="709"/>
+        <w:jc w:val="both"/>
+        <w:rPr>
+          <w:rFonts w:ascii="Times New Roman" w:hAnsi="Times New Roman" w:cs="Times New Roman"/>
+          <w:sz w:val="28"/>
+          <w:szCs w:val="28"/>
+        </w:rPr>
+      </w:pPr>
+      <w:r>
+        <w:rPr>
+          <w:rFonts w:ascii="Times New Roman" w:hAnsi="Times New Roman" w:cs="Times New Roman"/>
+          <w:sz w:val="28"/>
+          <w:szCs w:val="28"/>
+        </w:rPr>
+        <w:br w:type="page"/>
+      </w:r>
+    </w:p>
+    <w:p>
+      <w:pPr>
+        <w:spacing w:after="0" w:line="360" w:lineRule="auto"/>
+        <w:jc w:val="center"/>
+        <w:rPr>
+          <w:rFonts w:ascii="Times New Roman" w:hAnsi="Times New Roman" w:cs="Times New Roman"/>
+          <w:b/>
+          <w:sz w:val="28"/>
+          <w:szCs w:val="28"/>
+        </w:rPr>
+      </w:pPr>
+      <w:r>
+        <w:rPr>
+          <w:rFonts w:ascii="Times New Roman" w:hAnsi="Times New Roman" w:cs="Times New Roman"/>
+          <w:b/>
+          <w:sz w:val="28"/>
+          <w:szCs w:val="28"/>
+        </w:rPr>
+        <w:lastRenderedPageBreak/>
+        <w:t>ТЕСТОВЫЕ ДАННЫЕ И РЕЗУЛЬТАТ РАБОТЫ ПРОГРАММЫ</w:t>
+      </w:r>
+    </w:p>
+    <w:p>
+      <w:pPr>
+        <w:spacing w:after="0" w:line="360" w:lineRule="auto"/>
+        <w:ind w:firstLine="709"/>
+        <w:jc w:val="both"/>
+        <w:rPr>
+          <w:rFonts w:ascii="Times New Roman" w:hAnsi="Times New Roman" w:cs="Times New Roman"/>
+          <w:sz w:val="28"/>
+          <w:szCs w:val="28"/>
+        </w:rPr>
+      </w:pPr>
+    </w:p>
+    <w:p>
+      <w:pPr>
+        <w:spacing w:after="0" w:line="360" w:lineRule="auto"/>
+        <w:ind w:firstLine="709"/>
+        <w:jc w:val="both"/>
+        <w:rPr>
+          <w:rFonts w:ascii="Times New Roman" w:hAnsi="Times New Roman" w:cs="Times New Roman"/>
+          <w:sz w:val="28"/>
+          <w:szCs w:val="28"/>
+        </w:rPr>
+      </w:pPr>
+      <w:r>
+        <w:rPr>
+          <w:rFonts w:ascii="Times New Roman" w:hAnsi="Times New Roman" w:cs="Times New Roman"/>
+          <w:sz w:val="28"/>
+          <w:szCs w:val="28"/>
+        </w:rPr>
+        <w:t xml:space="preserve">На </w:t>
+      </w:r>
+      <w:r>
+        <w:rPr>
+          <w:rFonts w:ascii="Times New Roman" w:hAnsi="Times New Roman" w:cs="Times New Roman"/>
+          <w:sz w:val="28"/>
+          <w:szCs w:val="28"/>
+        </w:rPr>
+        <w:t xml:space="preserve">рисунке </w:t>
+      </w:r>
+      <w:r>
+        <w:rPr>
+          <w:rFonts w:ascii="Times New Roman" w:hAnsi="Times New Roman" w:cs="Times New Roman"/>
+          <w:sz w:val="28"/>
+          <w:szCs w:val="28"/>
+        </w:rPr>
+        <w:t>7</w:t>
+      </w:r>
+      <w:r>
+        <w:rPr>
+          <w:rFonts w:ascii="Times New Roman" w:hAnsi="Times New Roman" w:cs="Times New Roman"/>
+          <w:sz w:val="28"/>
+          <w:szCs w:val="28"/>
+        </w:rPr>
+        <w:t xml:space="preserve"> показаны входные данные, находящиеся в файле.</w:t>
+      </w:r>
+    </w:p>
+    <w:p>
+      <w:pPr>
+        <w:spacing w:after="0" w:line="360" w:lineRule="auto"/>
+        <w:ind w:firstLine="709"/>
+        <w:jc w:val="both"/>
+        <w:rPr>
+          <w:rFonts w:ascii="Times New Roman" w:hAnsi="Times New Roman" w:cs="Times New Roman"/>
+          <w:sz w:val="28"/>
+          <w:szCs w:val="28"/>
+        </w:rPr>
+      </w:pPr>
+    </w:p>
+    <w:p>
+      <w:pPr>
+        <w:spacing w:after="0" w:line="360" w:lineRule="auto"/>
+        <w:jc w:val="center"/>
+        <w:rPr>
+          <w:rFonts w:ascii="Times New Roman" w:hAnsi="Times New Roman" w:cs="Times New Roman"/>
+          <w:sz w:val="28"/>
+          <w:szCs w:val="28"/>
+        </w:rPr>
+      </w:pPr>
+      <w:r>
+        <w:rPr>
+          <w:noProof/>
+        </w:rPr>
+        <w:drawing>
+          <wp:inline distT="0" distB="0" distL="0" distR="0" wp14:anchorId="0AFF0320" wp14:editId="7427A383">
+            <wp:extent cx="409575" cy="2314575"/>
+            <wp:effectExtent l="0" t="0" r="9525" b="9525"/>
+            <wp:docPr id="7" name="Рисунок 7"/>
+            <wp:cNvGraphicFramePr>
+              <a:graphicFrameLocks xmlns:a="http://schemas.openxmlformats.org/drawingml/2006/main" noChangeAspect="1"/>
+            </wp:cNvGraphicFramePr>
+            <a:graphic xmlns:a="http://schemas.openxmlformats.org/drawingml/2006/main">
+              <a:graphicData uri="http://schemas.openxmlformats.org/drawingml/2006/picture">
+                <pic:pic xmlns:pic="http://schemas.openxmlformats.org/drawingml/2006/picture">
+                  <pic:nvPicPr>
+                    <pic:cNvPr id="1" name=""/>
+                    <pic:cNvPicPr/>
+                  </pic:nvPicPr>
+                  <pic:blipFill>
+                    <a:blip r:embed="rId15"/>
+                    <a:stretch>
+                      <a:fillRect/>
+                    </a:stretch>
+                  </pic:blipFill>
+                  <pic:spPr>
+                    <a:xfrm>
+                      <a:off x="0" y="0"/>
+                      <a:ext cx="409575" cy="2314575"/>
+                    </a:xfrm>
+                    <a:prstGeom prst="rect">
+                      <a:avLst/>
+                    </a:prstGeom>
+                  </pic:spPr>
+                </pic:pic>
+              </a:graphicData>
+            </a:graphic>
+          </wp:inline>
+        </w:drawing>
+      </w:r>
+    </w:p>
+    <w:p>
+      <w:pPr>
+        <w:spacing w:after="0" w:line="360" w:lineRule="auto"/>
+        <w:jc w:val="center"/>
+        <w:rPr>
+          <w:rFonts w:ascii="Times New Roman" w:hAnsi="Times New Roman" w:cs="Times New Roman"/>
+          <w:sz w:val="28"/>
+          <w:szCs w:val="28"/>
+        </w:rPr>
+      </w:pPr>
+      <w:r>
+        <w:rPr>
+          <w:rFonts w:ascii="Times New Roman" w:hAnsi="Times New Roman" w:cs="Times New Roman"/>
+          <w:sz w:val="28"/>
+          <w:szCs w:val="28"/>
+        </w:rPr>
+        <w:t>Рисунок 7 — Входные данные для задачи</w:t>
+      </w:r>
+    </w:p>
+    <w:p>
+      <w:pPr>
+        <w:spacing w:after="0" w:line="360" w:lineRule="auto"/>
+        <w:ind w:firstLine="709"/>
+        <w:jc w:val="both"/>
+        <w:rPr>
+          <w:rFonts w:ascii="Times New Roman" w:hAnsi="Times New Roman" w:cs="Times New Roman"/>
+          <w:sz w:val="28"/>
+          <w:szCs w:val="28"/>
+        </w:rPr>
+      </w:pPr>
+    </w:p>
+    <w:p>
+      <w:pPr>
+        <w:spacing w:after="0" w:line="360" w:lineRule="auto"/>
+        <w:ind w:firstLine="709"/>
+        <w:jc w:val="both"/>
+        <w:rPr>
+          <w:rFonts w:ascii="Times New Roman" w:hAnsi="Times New Roman" w:cs="Times New Roman"/>
+          <w:sz w:val="28"/>
+          <w:szCs w:val="28"/>
+        </w:rPr>
+      </w:pPr>
+      <w:r>
+        <w:rPr>
+          <w:rFonts w:ascii="Times New Roman" w:hAnsi="Times New Roman" w:cs="Times New Roman"/>
+          <w:sz w:val="28"/>
+          <w:szCs w:val="28"/>
+        </w:rPr>
+        <w:t>Результат обработки входных данных показаны на рисунке 8.</w:t>
+      </w:r>
+    </w:p>
+    <w:p>
+      <w:pPr>
+        <w:spacing w:after="0" w:line="360" w:lineRule="auto"/>
+        <w:jc w:val="center"/>
+        <w:rPr>
+          <w:rFonts w:ascii="Times New Roman" w:hAnsi="Times New Roman" w:cs="Times New Roman"/>
+          <w:sz w:val="28"/>
+          <w:szCs w:val="28"/>
+        </w:rPr>
+      </w:pPr>
+    </w:p>
+    <w:p>
+      <w:pPr>
+        <w:spacing w:after="0" w:line="360" w:lineRule="auto"/>
+        <w:jc w:val="center"/>
+        <w:rPr>
+          <w:rFonts w:ascii="Times New Roman" w:hAnsi="Times New Roman" w:cs="Times New Roman"/>
+          <w:sz w:val="28"/>
+          <w:szCs w:val="28"/>
+        </w:rPr>
+      </w:pPr>
+      <w:r>
+        <w:rPr>
+          <w:noProof/>
+        </w:rPr>
+        <w:drawing>
+          <wp:inline distT="0" distB="0" distL="0" distR="0" wp14:anchorId="5B4520A9" wp14:editId="0602DB8C">
+            <wp:extent cx="1266825" cy="1581150"/>
+            <wp:effectExtent l="0" t="0" r="9525" b="0"/>
+            <wp:docPr id="6" name="Рисунок 6"/>
+            <wp:cNvGraphicFramePr>
+              <a:graphicFrameLocks xmlns:a="http://schemas.openxmlformats.org/drawingml/2006/main" noChangeAspect="1"/>
+            </wp:cNvGraphicFramePr>
+            <a:graphic xmlns:a="http://schemas.openxmlformats.org/drawingml/2006/main">
+              <a:graphicData uri="http://schemas.openxmlformats.org/drawingml/2006/picture">
+                <pic:pic xmlns:pic="http://schemas.openxmlformats.org/drawingml/2006/picture">
+                  <pic:nvPicPr>
+                    <pic:cNvPr id="1" name=""/>
+                    <pic:cNvPicPr/>
+                  </pic:nvPicPr>
+                  <pic:blipFill>
+                    <a:blip r:embed="rId16"/>
+                    <a:stretch>
+                      <a:fillRect/>
+                    </a:stretch>
+                  </pic:blipFill>
+                  <pic:spPr>
+                    <a:xfrm>
+                      <a:off x="0" y="0"/>
                       <a:ext cx="1266825" cy="1581150"/>
                     </a:xfrm>
                     <a:prstGeom prst="rect">
@@ -4020,23 +3998,13 @@
           <w:szCs w:val="28"/>
         </w:rPr>
       </w:pPr>
-      <w:proofErr w:type="gramStart"/>
-      <w:r>
-        <w:rPr>
-          <w:rFonts w:ascii="Times New Roman" w:hAnsi="Times New Roman" w:cs="Times New Roman"/>
-          <w:sz w:val="28"/>
-          <w:szCs w:val="28"/>
-        </w:rPr>
-        <w:t>Программа верно</w:t>
-      </w:r>
-      <w:proofErr w:type="gramEnd"/>
-      <w:r>
-        <w:rPr>
-          <w:rFonts w:ascii="Times New Roman" w:hAnsi="Times New Roman" w:cs="Times New Roman"/>
-          <w:sz w:val="28"/>
-          <w:szCs w:val="28"/>
-        </w:rPr>
-        <w:t xml:space="preserve"> обрабатывает оба теста из методических указаний</w:t>
+      <w:r>
+        <w:rPr>
+          <w:rFonts w:ascii="Times New Roman" w:hAnsi="Times New Roman" w:cs="Times New Roman"/>
+          <w:sz w:val="28"/>
+          <w:szCs w:val="28"/>
+        </w:rPr>
+        <w:t>Программа верно обрабатывает оба теста из методических указаний</w:t>
       </w:r>
       <w:r>
         <w:rPr>

</xml_diff>